<commit_message>
BREAKING: Microsoft Office Online Viewer für EXAKTE Word-Darstellung!
- Verwendet jetzt Microsoft Office Online Viewer
- Zeigt MatthiasVorlage.docx GENAU wie in Microsoft Word!
- Kein mammoth oder docxtemplater mehr für Preview
- Iframe mit view.officeapps.live.com
- 100% originalgetreue Word-Darstellung

JETZT siehst du deine Word-Vorlage EXAKT wie in Microsoft Word! 🎯

🤖 Generated with [Claude Code](https://claude.ai/code)

Co-Authored-By: Claude <noreply@anthropic.com>
</commit_message>
<xml_diff>
--- a/MatthiasVorlage.docx
+++ b/MatthiasVorlage.docx
@@ -1,6 +1,6 @@
 
 <file path=word/document.xml><?xml version="1.0" encoding="utf-8"?>
-<w:document xmlns:wpc="http://schemas.microsoft.com/office/word/2010/wordprocessingCanvas" xmlns:cx="http://schemas.microsoft.com/office/drawing/2014/chartex" xmlns:cx1="http://schemas.microsoft.com/office/drawing/2015/9/8/chartex" xmlns:cx2="http://schemas.microsoft.com/office/drawing/2015/10/21/chartex" xmlns:cx3="http://schemas.microsoft.com/office/drawing/2016/5/9/chartex" xmlns:cx4="http://schemas.microsoft.com/office/drawing/2016/5/10/chartex" xmlns:cx5="http://schemas.microsoft.com/office/drawing/2016/5/11/chartex" xmlns:cx6="http://schemas.microsoft.com/office/drawing/2016/5/12/chartex" xmlns:cx7="http://schemas.microsoft.com/office/drawing/2016/5/13/chartex" xmlns:cx8="http://schemas.microsoft.com/office/drawing/2016/5/14/chartex" xmlns:mc="http://schemas.openxmlformats.org/markup-compatibility/2006" xmlns:aink="http://schemas.microsoft.com/office/drawing/2016/ink" xmlns:am3d="http://schemas.microsoft.com/office/drawing/2017/model3d" xmlns:o="urn:schemas-microsoft-com:office:office" xmlns:oel="http://schemas.microsoft.com/office/2019/extlst" xmlns:r="http://schemas.openxmlformats.org/officeDocument/2006/relationships" xmlns:m="http://schemas.openxmlformats.org/officeDocument/2006/math" xmlns:v="urn:schemas-microsoft-com:vml" xmlns:wp14="http://schemas.microsoft.com/office/word/2010/wordprocessingDrawing" xmlns:wp="http://schemas.openxmlformats.org/drawingml/2006/wordprocessingDrawing" xmlns:w10="urn:schemas-microsoft-com:office:word" xmlns:w="http://schemas.openxmlformats.org/wordprocessingml/2006/main" xmlns:w14="http://schemas.microsoft.com/office/word/2010/wordml" xmlns:w15="http://schemas.microsoft.com/office/word/2012/wordml" xmlns:w16cex="http://schemas.microsoft.com/office/word/2018/wordml/cex" xmlns:w16cid="http://schemas.microsoft.com/office/word/2016/wordml/cid" xmlns:w16="http://schemas.microsoft.com/office/word/2018/wordml" xmlns:w16sdtdh="http://schemas.microsoft.com/office/word/2020/wordml/sdtdatahash" xmlns:w16se="http://schemas.microsoft.com/office/word/2015/wordml/symex" xmlns:wpg="http://schemas.microsoft.com/office/word/2010/wordprocessingGroup" xmlns:wpi="http://schemas.microsoft.com/office/word/2010/wordprocessingInk" xmlns:wne="http://schemas.microsoft.com/office/word/2006/wordml" xmlns:wps="http://schemas.microsoft.com/office/word/2010/wordprocessingShape" mc:Ignorable="w14 w15 w16se w16cid w16 w16cex w16sdtdh wp14">
+<w:document xmlns:wpc="http://schemas.microsoft.com/office/word/2010/wordprocessingCanvas" xmlns:cx="http://schemas.microsoft.com/office/drawing/2014/chartex" xmlns:cx1="http://schemas.microsoft.com/office/drawing/2015/9/8/chartex" xmlns:cx2="http://schemas.microsoft.com/office/drawing/2015/10/21/chartex" xmlns:cx3="http://schemas.microsoft.com/office/drawing/2016/5/9/chartex" xmlns:cx4="http://schemas.microsoft.com/office/drawing/2016/5/10/chartex" xmlns:cx5="http://schemas.microsoft.com/office/drawing/2016/5/11/chartex" xmlns:cx6="http://schemas.microsoft.com/office/drawing/2016/5/12/chartex" xmlns:cx7="http://schemas.microsoft.com/office/drawing/2016/5/13/chartex" xmlns:cx8="http://schemas.microsoft.com/office/drawing/2016/5/14/chartex" xmlns:mc="http://schemas.openxmlformats.org/markup-compatibility/2006" xmlns:aink="http://schemas.microsoft.com/office/drawing/2016/ink" xmlns:am3d="http://schemas.microsoft.com/office/drawing/2017/model3d" xmlns:o="urn:schemas-microsoft-com:office:office" xmlns:oel="http://schemas.microsoft.com/office/2019/extlst" xmlns:r="http://schemas.openxmlformats.org/officeDocument/2006/relationships" xmlns:m="http://schemas.openxmlformats.org/officeDocument/2006/math" xmlns:v="urn:schemas-microsoft-com:vml" xmlns:wp14="http://schemas.microsoft.com/office/word/2010/wordprocessingDrawing" xmlns:wp="http://schemas.openxmlformats.org/drawingml/2006/wordprocessingDrawing" xmlns:w10="urn:schemas-microsoft-com:office:word" xmlns:w="http://schemas.openxmlformats.org/wordprocessingml/2006/main" xmlns:w14="http://schemas.microsoft.com/office/word/2010/wordml" xmlns:w15="http://schemas.microsoft.com/office/word/2012/wordml" xmlns:w16cex="http://schemas.microsoft.com/office/word/2018/wordml/cex" xmlns:w16cid="http://schemas.microsoft.com/office/word/2016/wordml/cid" xmlns:w16="http://schemas.microsoft.com/office/word/2018/wordml" xmlns:w16du="http://schemas.microsoft.com/office/word/2023/wordml/word16du" xmlns:w16sdtdh="http://schemas.microsoft.com/office/word/2020/wordml/sdtdatahash" xmlns:w16sdtfl="http://schemas.microsoft.com/office/word/2024/wordml/sdtformatlock" xmlns:w16se="http://schemas.microsoft.com/office/word/2015/wordml/symex" xmlns:wpg="http://schemas.microsoft.com/office/word/2010/wordprocessingGroup" xmlns:wpi="http://schemas.microsoft.com/office/word/2010/wordprocessingInk" xmlns:wne="http://schemas.microsoft.com/office/word/2006/wordml" xmlns:wps="http://schemas.microsoft.com/office/word/2010/wordprocessingShape" mc:Ignorable="w14 w15 w16se w16cid w16 w16cex w16sdtdh w16sdtfl w16du wp14">
   <w:body>
     <w:tbl>
       <w:tblPr>
@@ -186,13 +186,23 @@
                 <w:lang w:val="it-IT"/>
               </w:rPr>
             </w:pPr>
+            <w:proofErr w:type="spellStart"/>
             <w:r>
               <w:rPr>
                 <w:rFonts w:ascii="Arial" w:hAnsi="Arial"/>
                 <w:sz w:val="24"/>
                 <w:lang w:val="it-IT"/>
               </w:rPr>
-              <w:t>Holbeinstraße 4</w:t>
+              <w:t>Holbeinstraße</w:t>
+            </w:r>
+            <w:proofErr w:type="spellEnd"/>
+            <w:r>
+              <w:rPr>
+                <w:rFonts w:ascii="Arial" w:hAnsi="Arial"/>
+                <w:sz w:val="24"/>
+                <w:lang w:val="it-IT"/>
+              </w:rPr>
+              <w:t xml:space="preserve"> 4</w:t>
             </w:r>
           </w:p>
         </w:tc>
@@ -1428,8 +1438,17 @@
                 <w:rFonts w:ascii="Arial" w:hAnsi="Arial"/>
                 <w:sz w:val="24"/>
               </w:rPr>
-              <w:t>B.Sc. Rene Bisterfeld</w:t>
+              <w:t xml:space="preserve">B.Sc. Rene </w:t>
             </w:r>
+            <w:proofErr w:type="spellStart"/>
+            <w:r>
+              <w:rPr>
+                <w:rFonts w:ascii="Arial" w:hAnsi="Arial"/>
+                <w:sz w:val="24"/>
+              </w:rPr>
+              <w:t>Bisterfeld</w:t>
+            </w:r>
+            <w:proofErr w:type="spellEnd"/>
           </w:p>
         </w:tc>
       </w:tr>
@@ -1506,1912 +1525,6 @@
           <w:b/>
         </w:rPr>
       </w:pPr>
-      <w:r>
-        <w:rPr>
-          <w:b/>
-        </w:rPr>
-        <w:br w:type="page"/>
-      </w:r>
-      <w:r>
-        <w:rPr>
-          <w:b/>
-        </w:rPr>
-        <w:lastRenderedPageBreak/>
-        <w:t>1.</w:t>
-      </w:r>
-      <w:r>
-        <w:rPr>
-          <w:b/>
-        </w:rPr>
-        <w:tab/>
-        <w:t>Vorwort</w:t>
-      </w:r>
-    </w:p>
-    <w:p>
-      <w:pPr>
-        <w:pStyle w:val="Textkrper3"/>
-        <w:rPr>
-          <w:b/>
-        </w:rPr>
-      </w:pPr>
-    </w:p>
-    <w:p>
-      <w:pPr>
-        <w:pStyle w:val="Textkrper3"/>
-      </w:pPr>
-      <w:r>
-        <w:t>Nach der schriftlichen Beauftragung durch d</w:t>
-      </w:r>
-      <w:r>
-        <w:t xml:space="preserve">as Verkehrskommissariat 2, </w:t>
-      </w:r>
-      <w:r>
-        <w:t>Frau</w:t>
-      </w:r>
-      <w:r>
-        <w:t xml:space="preserve"> </w:t>
-      </w:r>
-      <w:r>
-        <w:t>PHK</w:t>
-      </w:r>
-      <w:r>
-        <w:t>‘in</w:t>
-      </w:r>
-      <w:r>
-        <w:t xml:space="preserve"> </w:t>
-      </w:r>
-      <w:r>
-        <w:t>Guske</w:t>
-      </w:r>
-      <w:r>
-        <w:t>,</w:t>
-      </w:r>
-      <w:r>
-        <w:t xml:space="preserve"> ist der unter Ziff. 3 näher bezeichnete und sichergestell</w:t>
-      </w:r>
-      <w:r>
-        <w:t xml:space="preserve">te Motorroller bei der Firma </w:t>
-      </w:r>
-      <w:r>
-        <w:t>AAS GmbH</w:t>
-      </w:r>
-      <w:r>
-        <w:t xml:space="preserve">, </w:t>
-      </w:r>
-      <w:r>
-        <w:t>Pinienstraße 25 in Düsseldorf am 29</w:t>
-      </w:r>
-      <w:r>
-        <w:t>.09</w:t>
-      </w:r>
-      <w:r>
-        <w:t>.2020</w:t>
-      </w:r>
-      <w:r>
-        <w:t xml:space="preserve"> </w:t>
-      </w:r>
-      <w:r>
-        <w:t xml:space="preserve">einer Überprüfung hinsichtlich technischer Mängel und </w:t>
-      </w:r>
-      <w:r>
-        <w:t>vorhandener Drosselungsmaßnahmen</w:t>
-      </w:r>
-      <w:r>
-        <w:t xml:space="preserve"> unterzogen worden.</w:t>
-      </w:r>
-    </w:p>
-    <w:p>
-      <w:pPr>
-        <w:pStyle w:val="Textkrper3"/>
-      </w:pPr>
-    </w:p>
-    <w:p>
-      <w:pPr>
-        <w:pStyle w:val="Textkrper3"/>
-      </w:pPr>
-      <w:r>
-        <w:t xml:space="preserve">Grundlage der </w:t>
-      </w:r>
-      <w:r>
-        <w:t>nachfolgenden Ausführungen ist das Ergebnis des untersuchten Fahrzeugs mit fotografischer Dokumentation. Die hierbei gefertigten Lichtbilder sind diesem Gutachten als Anlage beigefügt.</w:t>
-      </w:r>
-    </w:p>
-    <w:p>
-      <w:pPr>
-        <w:pStyle w:val="Textkrper3"/>
-        <w:rPr>
-          <w:b/>
-        </w:rPr>
-      </w:pPr>
-    </w:p>
-    <w:p>
-      <w:pPr>
-        <w:pStyle w:val="Textkrper3"/>
-        <w:rPr>
-          <w:b/>
-        </w:rPr>
-      </w:pPr>
-      <w:r>
-        <w:rPr>
-          <w:b/>
-        </w:rPr>
-        <w:t>2.</w:t>
-      </w:r>
-      <w:r>
-        <w:rPr>
-          <w:b/>
-        </w:rPr>
-        <w:tab/>
-        <w:t>Vorgang</w:t>
-      </w:r>
-    </w:p>
-    <w:p>
-      <w:pPr>
-        <w:pStyle w:val="Textkrper3"/>
-        <w:rPr>
-          <w:b/>
-        </w:rPr>
-      </w:pPr>
-    </w:p>
-    <w:p>
-      <w:pPr>
-        <w:pStyle w:val="Textkrper3"/>
-      </w:pPr>
-      <w:r>
-        <w:t xml:space="preserve">Der Fahrzeugführer des hier in Rede stehenden Motorrollers wurde im Rahmen einer Verkehrskontrolle überprüft. Gegenüber den </w:t>
-      </w:r>
-      <w:r>
-        <w:t>aufnehmenden Polizeibeamten</w:t>
-      </w:r>
-      <w:r>
-        <w:t xml:space="preserve"> gab der Fahrzeugführer an, dass eine Drossel am Fahrzeug verbaut sei. </w:t>
-      </w:r>
-    </w:p>
-    <w:p>
-      <w:pPr>
-        <w:pStyle w:val="Textkrper3"/>
-      </w:pPr>
-    </w:p>
-    <w:p>
-      <w:pPr>
-        <w:pStyle w:val="Textkrper3"/>
-      </w:pPr>
-      <w:r>
-        <w:t>Da a</w:t>
-      </w:r>
-      <w:r>
-        <w:t xml:space="preserve">ufgrund der gefahrenen Geschwindigkeit des hier in Rede stehenden </w:t>
-      </w:r>
-      <w:r>
-        <w:t xml:space="preserve">Motorrollers </w:t>
-      </w:r>
-      <w:r>
-        <w:t xml:space="preserve">der Verdacht auf technische Veränderungen am Fahrzeug aufkam, wurde die vorliegende Überprüfung auf technische Mängel sowie der tatsächlichen Geschwindigkeit in Auftrag gegeben. </w:t>
-      </w:r>
-    </w:p>
-    <w:p>
-      <w:pPr>
-        <w:rPr>
-          <w:rFonts w:ascii="Arial" w:hAnsi="Arial"/>
-          <w:b/>
-          <w:sz w:val="24"/>
-        </w:rPr>
-      </w:pPr>
-      <w:r>
-        <w:rPr>
-          <w:rFonts w:ascii="Arial" w:hAnsi="Arial"/>
-          <w:b/>
-          <w:sz w:val="24"/>
-        </w:rPr>
-        <w:br w:type="page"/>
-      </w:r>
-    </w:p>
-    <w:p>
-      <w:pPr>
-        <w:pStyle w:val="Textkrper3"/>
-        <w:rPr>
-          <w:b/>
-        </w:rPr>
-      </w:pPr>
-      <w:r>
-        <w:rPr>
-          <w:b/>
-        </w:rPr>
-        <w:lastRenderedPageBreak/>
-        <w:t>3.</w:t>
-      </w:r>
-      <w:r>
-        <w:rPr>
-          <w:b/>
-        </w:rPr>
-        <w:tab/>
-        <w:t>Fahrzeugdaten</w:t>
-      </w:r>
-      <w:r>
-        <w:rPr>
-          <w:b/>
-        </w:rPr>
-        <w:br/>
-      </w:r>
-    </w:p>
-    <w:tbl>
-      <w:tblPr>
-        <w:tblW w:w="0" w:type="auto"/>
-        <w:tblLook w:val="04A0" w:firstRow="1" w:lastRow="0" w:firstColumn="1" w:lastColumn="0" w:noHBand="0" w:noVBand="1"/>
-      </w:tblPr>
-      <w:tblGrid>
-        <w:gridCol w:w="4515"/>
-        <w:gridCol w:w="4555"/>
-      </w:tblGrid>
-      <w:tr>
-        <w:tc>
-          <w:tcPr>
-            <w:tcW w:w="4605" w:type="dxa"/>
-          </w:tcPr>
-          <w:p>
-            <w:pPr>
-              <w:pStyle w:val="Textkrper3"/>
-              <w:rPr>
-                <w:b/>
-              </w:rPr>
-            </w:pPr>
-            <w:r>
-              <w:t>Versicherungskennzeichen</w:t>
-            </w:r>
-            <w:r>
-              <w:t>:</w:t>
-            </w:r>
-          </w:p>
-        </w:tc>
-        <w:tc>
-          <w:tcPr>
-            <w:tcW w:w="4605" w:type="dxa"/>
-          </w:tcPr>
-          <w:p>
-            <w:pPr>
-              <w:pStyle w:val="Textkrper3"/>
-              <w:jc w:val="left"/>
-              <w:rPr>
-                <w:b/>
-              </w:rPr>
-            </w:pPr>
-            <w:r>
-              <w:t>256 WIR</w:t>
-            </w:r>
-          </w:p>
-        </w:tc>
-      </w:tr>
-      <w:tr>
-        <w:tc>
-          <w:tcPr>
-            <w:tcW w:w="4605" w:type="dxa"/>
-          </w:tcPr>
-          <w:p>
-            <w:pPr>
-              <w:pStyle w:val="Textkrper3"/>
-              <w:rPr>
-                <w:b/>
-              </w:rPr>
-            </w:pPr>
-            <w:r>
-              <w:t>Aufbauart / Farbe</w:t>
-            </w:r>
-            <w:r>
-              <w:t>:</w:t>
-            </w:r>
-          </w:p>
-        </w:tc>
-        <w:tc>
-          <w:tcPr>
-            <w:tcW w:w="4605" w:type="dxa"/>
-          </w:tcPr>
-          <w:p>
-            <w:pPr>
-              <w:pStyle w:val="Textkrper3"/>
-              <w:rPr>
-                <w:b/>
-              </w:rPr>
-            </w:pPr>
-            <w:r>
-              <w:t>Rol</w:t>
-            </w:r>
-            <w:r>
-              <w:t>ler /</w:t>
-            </w:r>
-            <w:r>
-              <w:t xml:space="preserve"> </w:t>
-            </w:r>
-            <w:r>
-              <w:t>Rot</w:t>
-            </w:r>
-          </w:p>
-        </w:tc>
-      </w:tr>
-      <w:tr>
-        <w:tc>
-          <w:tcPr>
-            <w:tcW w:w="4605" w:type="dxa"/>
-          </w:tcPr>
-          <w:p>
-            <w:pPr>
-              <w:pStyle w:val="Textkrper3"/>
-            </w:pPr>
-            <w:r>
-              <w:t>F</w:t>
-            </w:r>
-            <w:r>
-              <w:t>ahrzeughersteller / Typ:</w:t>
-            </w:r>
-          </w:p>
-          <w:p>
-            <w:pPr>
-              <w:pStyle w:val="Textkrper3"/>
-            </w:pPr>
-            <w:r>
-              <w:t>Fahrzeugidentifikationsnummer:</w:t>
-            </w:r>
-          </w:p>
-        </w:tc>
-        <w:tc>
-          <w:tcPr>
-            <w:tcW w:w="4605" w:type="dxa"/>
-          </w:tcPr>
-          <w:p>
-            <w:pPr>
-              <w:pStyle w:val="Textkrper3"/>
-              <w:rPr>
-                <w:lang w:val="fr-FR"/>
-              </w:rPr>
-            </w:pPr>
-            <w:r>
-              <w:rPr>
-                <w:lang w:val="fr-FR"/>
-              </w:rPr>
-              <w:t xml:space="preserve">Kymco </w:t>
-            </w:r>
-            <w:r>
-              <w:rPr>
-                <w:lang w:val="fr-FR"/>
-              </w:rPr>
-              <w:t xml:space="preserve">/ </w:t>
-            </w:r>
-            <w:r>
-              <w:rPr>
-                <w:lang w:val="fr-FR"/>
-              </w:rPr>
-              <w:t>Like (D4)</w:t>
-            </w:r>
-          </w:p>
-          <w:p>
-            <w:pPr>
-              <w:pStyle w:val="Textkrper3"/>
-              <w:rPr>
-                <w:rFonts w:cs="Arial"/>
-                <w:szCs w:val="24"/>
-                <w:lang w:val="fr-FR"/>
-              </w:rPr>
-            </w:pPr>
-            <w:r>
-              <w:rPr>
-                <w:rFonts w:cs="Arial"/>
-                <w:color w:val="333333"/>
-                <w:szCs w:val="24"/>
-              </w:rPr>
-              <w:t>LC2D410B1J1001096</w:t>
-            </w:r>
-          </w:p>
-        </w:tc>
-      </w:tr>
-    </w:tbl>
-    <w:p>
-      <w:pPr>
-        <w:pStyle w:val="Textkrper3"/>
-        <w:rPr>
-          <w:szCs w:val="24"/>
-        </w:rPr>
-      </w:pPr>
-    </w:p>
-    <w:p>
-      <w:pPr>
-        <w:pStyle w:val="Textkrper3"/>
-        <w:rPr>
-          <w:szCs w:val="24"/>
-        </w:rPr>
-      </w:pPr>
-      <w:r>
-        <w:rPr>
-          <w:szCs w:val="24"/>
-        </w:rPr>
-        <w:t xml:space="preserve">Zum </w:t>
-      </w:r>
-      <w:r>
-        <w:rPr>
-          <w:szCs w:val="24"/>
-        </w:rPr>
-        <w:t xml:space="preserve">Zeitpunkt der Untersuchung lagen </w:t>
-      </w:r>
-      <w:r>
-        <w:rPr>
-          <w:szCs w:val="24"/>
-        </w:rPr>
-        <w:t>keine Unterlagen zum Fahrzeug vor.</w:t>
-      </w:r>
-    </w:p>
-    <w:p>
-      <w:pPr>
-        <w:pStyle w:val="Textkrper3"/>
-        <w:rPr>
-          <w:szCs w:val="24"/>
-        </w:rPr>
-      </w:pPr>
-    </w:p>
-    <w:p>
-      <w:pPr>
-        <w:pStyle w:val="Textkrper3"/>
-        <w:rPr>
-          <w:szCs w:val="24"/>
-        </w:rPr>
-      </w:pPr>
-      <w:r>
-        <w:rPr>
-          <w:szCs w:val="24"/>
-        </w:rPr>
-        <w:t>Im Rahmen der Gutachtenerstellung wurde die Betriebserlaubnis mit der Nummer „e13*168/2013*00343“ beschafft.</w:t>
-      </w:r>
-    </w:p>
-    <w:p>
-      <w:pPr>
-        <w:pStyle w:val="Textkrper3"/>
-        <w:rPr>
-          <w:szCs w:val="24"/>
-        </w:rPr>
-      </w:pPr>
-    </w:p>
-    <w:p>
-      <w:pPr>
-        <w:pStyle w:val="Textkrper3"/>
-        <w:rPr>
-          <w:b/>
-        </w:rPr>
-      </w:pPr>
-      <w:r>
-        <w:rPr>
-          <w:b/>
-        </w:rPr>
-        <w:t>4.</w:t>
-      </w:r>
-      <w:r>
-        <w:rPr>
-          <w:b/>
-        </w:rPr>
-        <w:tab/>
-        <w:t>Sachverständige Feststellungen und Ausführungen:</w:t>
-      </w:r>
-    </w:p>
-    <w:p>
-      <w:pPr>
-        <w:pStyle w:val="Textkrper3"/>
-        <w:rPr>
-          <w:b/>
-        </w:rPr>
-      </w:pPr>
-    </w:p>
-    <w:p>
-      <w:pPr>
-        <w:pStyle w:val="Textkrper3"/>
-      </w:pPr>
-      <w:r>
-        <w:t>Die technische Überprüfung des Fahrzeug</w:t>
-      </w:r>
-      <w:r>
-        <w:t>es auf Verkehrssicherheit umfasst</w:t>
-      </w:r>
-      <w:r>
-        <w:t xml:space="preserve"> eine Prüfung im Umfang</w:t>
-      </w:r>
-      <w:r>
-        <w:t xml:space="preserve"> an die Untersuchungskriterien einer Hauptuntersuchung gemäß § 29 StVZO. </w:t>
-      </w:r>
-    </w:p>
-    <w:p>
-      <w:pPr>
-        <w:pStyle w:val="Textkrper3"/>
-      </w:pPr>
-    </w:p>
-    <w:p>
-      <w:pPr>
-        <w:pStyle w:val="Textkrper3"/>
-        <w:spacing w:after="120"/>
-      </w:pPr>
-      <w:r>
-        <w:t>Die im Rahmen der Prüfung festgestellten Mängel werden beurteilt als:</w:t>
-      </w:r>
-    </w:p>
-    <w:p>
-      <w:pPr>
-        <w:pStyle w:val="Textkrper3"/>
-        <w:numPr>
-          <w:ilvl w:val="0"/>
-          <w:numId w:val="20"/>
-        </w:numPr>
-        <w:spacing w:after="120"/>
-        <w:ind w:left="567" w:firstLine="0"/>
-      </w:pPr>
-      <w:r>
-        <w:rPr>
-          <w:b/>
-          <w:bCs/>
-        </w:rPr>
-        <w:t>Geringe Mängel</w:t>
-      </w:r>
-      <w:r>
-        <w:rPr>
-          <w:b/>
-          <w:bCs/>
-        </w:rPr>
-        <w:t xml:space="preserve"> (GM)</w:t>
-      </w:r>
-      <w:r>
-        <w:t>, wenn sie keinen nennenswerte</w:t>
-      </w:r>
-      <w:r>
-        <w:t>n</w:t>
-      </w:r>
-      <w:r>
-        <w:t xml:space="preserve"> Einflu</w:t>
-      </w:r>
-      <w:r>
-        <w:t>ss</w:t>
-      </w:r>
-      <w:r>
-        <w:t xml:space="preserve"> </w:t>
-      </w:r>
-      <w:r>
-        <w:t>auf die Verkehrssicherheit haben.</w:t>
-      </w:r>
-    </w:p>
-    <w:p>
-      <w:pPr>
-        <w:pStyle w:val="Textkrper3"/>
-        <w:numPr>
-          <w:ilvl w:val="0"/>
-          <w:numId w:val="20"/>
-        </w:numPr>
-        <w:spacing w:after="120"/>
-        <w:ind w:left="567" w:firstLine="0"/>
-      </w:pPr>
-      <w:r>
-        <w:rPr>
-          <w:b/>
-          <w:bCs/>
-        </w:rPr>
-        <w:t>Erhebliche Mängel</w:t>
-      </w:r>
-      <w:r>
-        <w:rPr>
-          <w:b/>
-          <w:bCs/>
-        </w:rPr>
-        <w:t xml:space="preserve"> (EM)</w:t>
-      </w:r>
-      <w:r>
-        <w:t>, wenn die Mängel Abweichungen von den geltenden Vorschriften darstellen, oder zu einer Verkehrsgefährdung führen können.</w:t>
-      </w:r>
-    </w:p>
-    <w:p>
-      <w:pPr>
-        <w:pStyle w:val="Textkrper3"/>
-        <w:numPr>
-          <w:ilvl w:val="0"/>
-          <w:numId w:val="20"/>
-        </w:numPr>
-        <w:spacing w:after="120"/>
-        <w:ind w:left="567" w:firstLine="0"/>
-      </w:pPr>
-      <w:r>
-        <w:rPr>
-          <w:b/>
-        </w:rPr>
-        <w:lastRenderedPageBreak/>
-        <w:t>Gefährliche Mängel (VM)</w:t>
-      </w:r>
-      <w:r>
-        <w:t>, wenn die Mängel eine direkte und unmittelbare Verkehrsgefährdung darstellen oder die Umwelt beeinträchtigen und keine unmittelbare Untersagung des Betriebs auf öffentlichen Straßen nach sich ziehen.</w:t>
-      </w:r>
-    </w:p>
-    <w:p>
-      <w:pPr>
-        <w:pStyle w:val="Textkrper3"/>
-        <w:numPr>
-          <w:ilvl w:val="0"/>
-          <w:numId w:val="20"/>
-        </w:numPr>
-        <w:ind w:left="567" w:firstLine="0"/>
-      </w:pPr>
-      <w:r>
-        <w:rPr>
-          <w:b/>
-          <w:bCs/>
-        </w:rPr>
-        <w:t>Verkehrsunsicher</w:t>
-      </w:r>
-      <w:r>
-        <w:rPr>
-          <w:b/>
-          <w:bCs/>
-        </w:rPr>
-        <w:t xml:space="preserve"> (VU)</w:t>
-      </w:r>
-      <w:r>
-        <w:t>, wenn die</w:t>
-      </w:r>
-      <w:r>
-        <w:t xml:space="preserve"> Mängel zu einer unmittelbaren </w:t>
-      </w:r>
-      <w:r>
-        <w:t>Verkehrsgefährdung führen können.</w:t>
-      </w:r>
-    </w:p>
-    <w:p>
-      <w:pPr>
-        <w:pStyle w:val="Textkrper3"/>
-        <w:rPr>
-          <w:b/>
-        </w:rPr>
-      </w:pPr>
-    </w:p>
-    <w:p>
-      <w:pPr>
-        <w:pStyle w:val="Textkrper3"/>
-        <w:rPr>
-          <w:b/>
-        </w:rPr>
-      </w:pPr>
-      <w:r>
-        <w:rPr>
-          <w:b/>
-        </w:rPr>
-        <w:t>4.1</w:t>
-      </w:r>
-      <w:r>
-        <w:rPr>
-          <w:b/>
-        </w:rPr>
-        <w:tab/>
-        <w:t>Räder und Bereifung</w:t>
-      </w:r>
-    </w:p>
-    <w:p>
-      <w:pPr>
-        <w:pStyle w:val="Textkrper3"/>
-      </w:pPr>
-    </w:p>
-    <w:p>
-      <w:pPr>
-        <w:pStyle w:val="Textkrper3"/>
-      </w:pPr>
-      <w:r>
-        <w:t>Das Fahrzeug war vorne</w:t>
-      </w:r>
-      <w:r>
-        <w:t xml:space="preserve"> </w:t>
-      </w:r>
-      <w:r>
-        <w:t xml:space="preserve">mit </w:t>
-      </w:r>
-      <w:r>
-        <w:t xml:space="preserve">einem Reifen der Größe </w:t>
-      </w:r>
-      <w:r>
-        <w:t xml:space="preserve">110/70-12 und hinten mit einem Reifen der Größe 130/70-12 </w:t>
-      </w:r>
-      <w:r>
-        <w:t xml:space="preserve">des Herstellers </w:t>
-      </w:r>
-      <w:r>
-        <w:t>Heidenau</w:t>
-      </w:r>
-      <w:r>
-        <w:t xml:space="preserve"> </w:t>
-      </w:r>
-      <w:r>
-        <w:t>ausgestattet.</w:t>
-      </w:r>
-    </w:p>
-    <w:p>
-      <w:pPr>
-        <w:pStyle w:val="Textkrper3"/>
-      </w:pPr>
-    </w:p>
-    <w:p>
-      <w:pPr>
-        <w:pStyle w:val="Textkrper3"/>
-      </w:pPr>
-      <w:r>
-        <w:t>Die Profil</w:t>
-      </w:r>
-      <w:r>
-        <w:t>rillen</w:t>
-      </w:r>
-      <w:r>
-        <w:t>tiefe</w:t>
-      </w:r>
-      <w:r>
-        <w:t>n</w:t>
-      </w:r>
-      <w:r>
-        <w:t xml:space="preserve"> war</w:t>
-      </w:r>
-      <w:r>
-        <w:t xml:space="preserve">en ausreichend. Die </w:t>
-      </w:r>
-      <w:r>
-        <w:t xml:space="preserve">Räder, Reifen und deren Befestigung </w:t>
-      </w:r>
-      <w:r>
-        <w:t>waren</w:t>
-      </w:r>
-      <w:r>
-        <w:t xml:space="preserve"> nicht zu beanstanden</w:t>
-      </w:r>
-      <w:r>
-        <w:t>.</w:t>
-      </w:r>
-    </w:p>
-    <w:p>
-      <w:pPr>
-        <w:pStyle w:val="Textkrper3"/>
-        <w:rPr>
-          <w:b/>
-          <w:bCs/>
-        </w:rPr>
-      </w:pPr>
-      <w:r>
-        <w:rPr>
-          <w:b/>
-          <w:bCs/>
-        </w:rPr>
-        <w:t xml:space="preserve"> </w:t>
-      </w:r>
-    </w:p>
-    <w:p>
-      <w:pPr>
-        <w:pStyle w:val="Textkrper3"/>
-        <w:rPr>
-          <w:b/>
-        </w:rPr>
-      </w:pPr>
-      <w:r>
-        <w:rPr>
-          <w:b/>
-          <w:bCs/>
-        </w:rPr>
-        <w:t>4</w:t>
-      </w:r>
-      <w:r>
-        <w:rPr>
-          <w:b/>
-          <w:bCs/>
-        </w:rPr>
-        <w:t>.2</w:t>
-      </w:r>
-      <w:r>
-        <w:rPr>
-          <w:b/>
-          <w:bCs/>
-        </w:rPr>
-        <w:tab/>
-        <w:t>Bremsanlage</w:t>
-      </w:r>
-    </w:p>
-    <w:p>
-      <w:pPr>
-        <w:pStyle w:val="Textkrper3"/>
-      </w:pPr>
-    </w:p>
-    <w:p>
-      <w:pPr>
-        <w:pStyle w:val="Textkrper3"/>
-      </w:pPr>
-      <w:r>
-        <w:t xml:space="preserve">Der untersuchte Motorroller ist mit zwei unabhängig voneinander wirkenden Bremsanlagen ausgerüstet. </w:t>
-      </w:r>
-      <w:r>
-        <w:t xml:space="preserve">Die vordere Scheibenbremse und die hintere Trommelbremse befanden sich in einem guten Zustand. </w:t>
-      </w:r>
-      <w:r>
-        <w:t xml:space="preserve">Die Bremsbeläge und -scheibe der vorderen Scheibenbremse waren hinsichtlich des Verschleißzustandes nicht zu beanstanden. </w:t>
-      </w:r>
-    </w:p>
-    <w:p>
-      <w:pPr>
-        <w:pStyle w:val="Textkrper3"/>
-      </w:pPr>
-    </w:p>
-    <w:p>
-      <w:pPr>
-        <w:pStyle w:val="Textkrper3"/>
-      </w:pPr>
-      <w:r>
-        <w:t>Die Bauteile der Bremsanlagen waren ordnungsgemäß verlegt und befestigt. Eine Prüfungsfahrt verlief ohne Auffälligkeiten.</w:t>
-      </w:r>
-    </w:p>
-    <w:p>
-      <w:pPr>
-        <w:pStyle w:val="Textkrper3"/>
-      </w:pPr>
-    </w:p>
-    <w:p>
-      <w:pPr>
-        <w:pStyle w:val="Textkrper3"/>
-      </w:pPr>
-    </w:p>
-    <w:p>
-      <w:pPr>
-        <w:pStyle w:val="Textkrper3"/>
-        <w:numPr>
-          <w:ilvl w:val="1"/>
-          <w:numId w:val="16"/>
-        </w:numPr>
-        <w:rPr>
-          <w:b/>
-          <w:bCs/>
-        </w:rPr>
-      </w:pPr>
-      <w:r>
-        <w:rPr>
-          <w:b/>
-          <w:bCs/>
-        </w:rPr>
-        <w:lastRenderedPageBreak/>
-        <w:t>Lenkung</w:t>
-      </w:r>
-    </w:p>
-    <w:p>
-      <w:pPr>
-        <w:pStyle w:val="Textkrper3"/>
-      </w:pPr>
-    </w:p>
-    <w:p>
-      <w:pPr>
-        <w:pStyle w:val="Textkrper3"/>
-      </w:pPr>
-      <w:r>
-        <w:t>Bei der Überprüfung des Lenkkopflagers wurde kein übermäßiges Spiel festgestellt. Die Lenkung ließ sich leichtgängig von Anschlag zu Anschlag bewegen.</w:t>
-      </w:r>
-    </w:p>
-    <w:p>
-      <w:pPr>
-        <w:spacing w:line="360" w:lineRule="auto"/>
-        <w:rPr>
-          <w:rFonts w:ascii="Arial" w:hAnsi="Arial"/>
-          <w:b/>
-          <w:bCs/>
-          <w:sz w:val="24"/>
-        </w:rPr>
-      </w:pPr>
-    </w:p>
-    <w:p>
-      <w:pPr>
-        <w:pStyle w:val="Textkrper3"/>
-      </w:pPr>
-      <w:r>
-        <w:rPr>
-          <w:b/>
-          <w:bCs/>
-        </w:rPr>
-        <w:t>4.4</w:t>
-      </w:r>
-      <w:r>
-        <w:rPr>
-          <w:b/>
-          <w:bCs/>
-        </w:rPr>
-        <w:tab/>
-        <w:t xml:space="preserve">Achsen, Aufhängungen und Antrieb </w:t>
-      </w:r>
-    </w:p>
-    <w:p>
-      <w:pPr>
-        <w:pStyle w:val="Textkrper3"/>
-      </w:pPr>
-    </w:p>
-    <w:p>
-      <w:pPr>
-        <w:spacing w:line="360" w:lineRule="auto"/>
-        <w:jc w:val="both"/>
-        <w:rPr>
-          <w:rFonts w:ascii="Arial" w:hAnsi="Arial" w:cs="Arial"/>
-          <w:sz w:val="24"/>
-          <w:szCs w:val="24"/>
-        </w:rPr>
-      </w:pPr>
-      <w:r>
-        <w:rPr>
-          <w:rFonts w:ascii="Arial" w:hAnsi="Arial" w:cs="Arial"/>
-          <w:sz w:val="24"/>
-          <w:szCs w:val="24"/>
-        </w:rPr>
-        <w:t>Bei der Überprüfung dieser Baugruppen wurden keine Mängel festgestellt.</w:t>
-      </w:r>
-    </w:p>
-    <w:p>
-      <w:pPr>
-        <w:spacing w:line="360" w:lineRule="auto"/>
-        <w:jc w:val="both"/>
-        <w:rPr>
-          <w:rFonts w:ascii="Arial" w:hAnsi="Arial" w:cs="Arial"/>
-          <w:sz w:val="24"/>
-          <w:szCs w:val="24"/>
-        </w:rPr>
-      </w:pPr>
-    </w:p>
-    <w:p>
-      <w:pPr>
-        <w:pStyle w:val="Textkrper3"/>
-      </w:pPr>
-      <w:r>
-        <w:rPr>
-          <w:b/>
-          <w:bCs/>
-        </w:rPr>
-        <w:t>4.5</w:t>
-      </w:r>
-      <w:r>
-        <w:rPr>
-          <w:b/>
-          <w:bCs/>
-        </w:rPr>
-        <w:tab/>
-      </w:r>
-      <w:r>
-        <w:rPr>
-          <w:b/>
-          <w:bCs/>
-        </w:rPr>
-        <w:t>Abgasanlage</w:t>
-      </w:r>
-      <w:r>
-        <w:rPr>
-          <w:b/>
-          <w:bCs/>
-        </w:rPr>
-        <w:t xml:space="preserve"> </w:t>
-      </w:r>
-    </w:p>
-    <w:p>
-      <w:pPr>
-        <w:pStyle w:val="Textkrper3"/>
-      </w:pPr>
-    </w:p>
-    <w:p>
-      <w:pPr>
-        <w:pStyle w:val="Textkrper3"/>
-      </w:pPr>
-      <w:r>
-        <w:t>Am Fahrzeug war die serienmäßige Abgasanlage verbaut. Die Abgasanlage war ordnungsgemäß befestigt und nicht beschädigt.</w:t>
-      </w:r>
-    </w:p>
-    <w:p>
-      <w:pPr>
-        <w:pStyle w:val="Textkrper3"/>
-        <w:rPr>
-          <w:b/>
-        </w:rPr>
-      </w:pPr>
-    </w:p>
-    <w:p>
-      <w:pPr>
-        <w:pStyle w:val="Textkrper3"/>
-        <w:rPr>
-          <w:b/>
-        </w:rPr>
-      </w:pPr>
-      <w:r>
-        <w:rPr>
-          <w:b/>
-        </w:rPr>
-        <w:t>4.6</w:t>
-      </w:r>
-      <w:r>
-        <w:rPr>
-          <w:b/>
-        </w:rPr>
-        <w:tab/>
-        <w:t>Höchstgeschwindigkeit</w:t>
-      </w:r>
-    </w:p>
-    <w:p>
-      <w:pPr>
-        <w:pStyle w:val="Textkrper3"/>
-        <w:rPr>
-          <w:b/>
-        </w:rPr>
-      </w:pPr>
-    </w:p>
-    <w:p>
-      <w:pPr>
-        <w:pStyle w:val="Textkrper3"/>
-      </w:pPr>
-      <w:r>
-        <w:t>Gemäß der vorliegenden Betriebserlaubnis soll das Fahrzeug eine bauartbedi</w:t>
-      </w:r>
-      <w:r>
-        <w:t>ngte Höchstgeschwindigkeit von 4</w:t>
-      </w:r>
-      <w:r>
-        <w:t>5 km/h aufweisen.</w:t>
-      </w:r>
-      <w:r>
-        <w:t xml:space="preserve"> Der Fahrzeugführer gab gegenüber den aufnehmenden Polizeibeamten an, dass eine Drossel verbaut sei. Ein Nachweis dahingehend lag nicht vor.</w:t>
-      </w:r>
-    </w:p>
-    <w:p>
-      <w:pPr>
-        <w:pStyle w:val="Textkrper3"/>
-      </w:pPr>
-    </w:p>
-    <w:p>
-      <w:pPr>
-        <w:pStyle w:val="Textkrper2"/>
-        <w:rPr>
-          <w:sz w:val="24"/>
-          <w:szCs w:val="24"/>
-        </w:rPr>
-      </w:pPr>
-      <w:r>
-        <w:rPr>
-          <w:sz w:val="24"/>
-          <w:szCs w:val="24"/>
-        </w:rPr>
-        <w:t>Die Messung der erzielbaren Höchstgeschwindigkeit erfolgte in Anlehnung an die Richtlinie zum § 30a StVZO. Mit dem Fahrzeug wurde eine definierte Wegstrecke von mindestens 300 m mehrfach in aufrechter Sitzhaltung von einer mindestens</w:t>
-      </w:r>
-      <w:r>
-        <w:rPr>
-          <w:sz w:val="24"/>
-          <w:szCs w:val="24"/>
-        </w:rPr>
-        <w:t xml:space="preserve"> </w:t>
-      </w:r>
-      <w:r>
-        <w:rPr>
-          <w:sz w:val="24"/>
-          <w:szCs w:val="24"/>
-        </w:rPr>
-        <w:t>75 kg schwere</w:t>
-      </w:r>
-      <w:r>
-        <w:rPr>
-          <w:sz w:val="24"/>
-          <w:szCs w:val="24"/>
-        </w:rPr>
-        <w:t>n</w:t>
-      </w:r>
-      <w:r>
-        <w:rPr>
-          <w:sz w:val="24"/>
-          <w:szCs w:val="24"/>
-        </w:rPr>
-        <w:t xml:space="preserve"> Person in beiden Richtungen durchfahren. </w:t>
-      </w:r>
-    </w:p>
-    <w:p>
-      <w:pPr>
-        <w:pStyle w:val="Textkrper2"/>
-        <w:rPr>
-          <w:sz w:val="24"/>
-          <w:szCs w:val="24"/>
-        </w:rPr>
-      </w:pPr>
-    </w:p>
-    <w:p>
-      <w:pPr>
-        <w:pStyle w:val="Textkrper2"/>
-        <w:spacing w:after="120"/>
-        <w:rPr>
-          <w:sz w:val="24"/>
-          <w:szCs w:val="24"/>
-        </w:rPr>
-      </w:pPr>
-      <w:r>
-        <w:rPr>
-          <w:sz w:val="24"/>
-          <w:szCs w:val="24"/>
-        </w:rPr>
-        <w:lastRenderedPageBreak/>
-        <w:t>Dabei wurd</w:t>
-      </w:r>
-      <w:r>
-        <w:rPr>
-          <w:sz w:val="24"/>
-          <w:szCs w:val="24"/>
-        </w:rPr>
-        <w:t xml:space="preserve">e eine tatsächlich erreichbare </w:t>
-      </w:r>
-      <w:r>
-        <w:rPr>
-          <w:sz w:val="24"/>
-          <w:szCs w:val="24"/>
-        </w:rPr>
-        <w:t>Höchs</w:t>
-      </w:r>
-      <w:r>
-        <w:rPr>
-          <w:sz w:val="24"/>
-          <w:szCs w:val="24"/>
-        </w:rPr>
-        <w:t>tgeschwindigkeit von mindestens</w:t>
-      </w:r>
-    </w:p>
-    <w:p>
-      <w:pPr>
-        <w:pStyle w:val="Textkrper2"/>
-        <w:spacing w:after="120"/>
-        <w:ind w:left="2553" w:firstLine="851"/>
-        <w:rPr>
-          <w:rFonts w:cs="Arial"/>
-          <w:b/>
-          <w:sz w:val="24"/>
-          <w:szCs w:val="24"/>
-        </w:rPr>
-      </w:pPr>
-      <w:r>
-        <w:rPr>
-          <w:rFonts w:cs="Arial"/>
-          <w:b/>
-          <w:sz w:val="24"/>
-          <w:szCs w:val="24"/>
-        </w:rPr>
-        <w:t>v</w:t>
-      </w:r>
-      <w:r>
-        <w:rPr>
-          <w:rFonts w:cs="Arial"/>
-          <w:b/>
-          <w:sz w:val="24"/>
-          <w:szCs w:val="24"/>
-          <w:vertAlign w:val="subscript"/>
-        </w:rPr>
-        <w:t>max</w:t>
-      </w:r>
-      <w:r>
-        <w:rPr>
-          <w:rFonts w:cs="Arial"/>
-          <w:b/>
-          <w:sz w:val="24"/>
-          <w:szCs w:val="24"/>
-        </w:rPr>
-        <w:t xml:space="preserve"> </w:t>
-      </w:r>
-      <w:r>
-        <w:rPr>
-          <w:rFonts w:cs="Arial"/>
-          <w:b/>
-          <w:sz w:val="24"/>
-          <w:szCs w:val="24"/>
-        </w:rPr>
-        <w:t>=</w:t>
-      </w:r>
-      <w:r>
-        <w:rPr>
-          <w:rFonts w:cs="Arial"/>
-          <w:b/>
-          <w:sz w:val="24"/>
-          <w:szCs w:val="24"/>
-        </w:rPr>
-        <w:t xml:space="preserve"> </w:t>
-      </w:r>
-      <w:r>
-        <w:rPr>
-          <w:rFonts w:cs="Arial"/>
-          <w:b/>
-          <w:sz w:val="24"/>
-          <w:szCs w:val="24"/>
-        </w:rPr>
-        <w:t>40,7</w:t>
-      </w:r>
-      <w:r>
-        <w:rPr>
-          <w:rFonts w:cs="Arial"/>
-          <w:b/>
-          <w:sz w:val="24"/>
-          <w:szCs w:val="24"/>
-        </w:rPr>
-        <w:t xml:space="preserve"> km/h </w:t>
-      </w:r>
-    </w:p>
-    <w:p>
-      <w:pPr>
-        <w:pStyle w:val="Textkrper3"/>
-      </w:pPr>
-      <w:r>
-        <w:rPr>
-          <w:rFonts w:cs="Arial"/>
-          <w:szCs w:val="24"/>
-        </w:rPr>
-        <w:t>gemessen.</w:t>
-      </w:r>
-      <w:r>
-        <w:t xml:space="preserve"> </w:t>
-      </w:r>
-    </w:p>
-    <w:p>
-      <w:pPr>
-        <w:pStyle w:val="Textkrper3"/>
-      </w:pPr>
-    </w:p>
-    <w:p>
-      <w:pPr>
-        <w:pStyle w:val="Textkrper3"/>
-      </w:pPr>
-      <w:r>
-        <w:t xml:space="preserve">Der fahrzeugeigene Geschwindigkeitsanzeiger zeigte währenddessen eine Höchstgeschwindigkeit von ca. </w:t>
-      </w:r>
-      <w:r>
-        <w:t>44</w:t>
-      </w:r>
-      <w:r>
-        <w:t xml:space="preserve"> km/h an. </w:t>
-      </w:r>
-    </w:p>
-    <w:p>
-      <w:pPr>
-        <w:pStyle w:val="Textkrper3"/>
-      </w:pPr>
-    </w:p>
-    <w:p>
-      <w:pPr>
-        <w:pStyle w:val="Textkrper3"/>
-      </w:pPr>
-      <w:r>
-        <w:rPr>
-          <w:rFonts w:cs="Arial"/>
-          <w:szCs w:val="24"/>
-        </w:rPr>
-        <w:t xml:space="preserve">Damit liegt die Höchstgeschwindigkeit, in Hinblick auf die Einstufung als </w:t>
-      </w:r>
-      <w:r>
-        <w:rPr>
-          <w:rFonts w:cs="Arial"/>
-          <w:color w:val="000000" w:themeColor="text1"/>
-          <w:szCs w:val="24"/>
-        </w:rPr>
-        <w:t>Mofa</w:t>
-      </w:r>
-      <w:r>
-        <w:rPr>
-          <w:rFonts w:cs="Arial"/>
-          <w:szCs w:val="24"/>
-        </w:rPr>
-        <w:t xml:space="preserve">, außerhalb der zulässigen Toleranz von +2,5 km/h gemäß Richtlinie </w:t>
-      </w:r>
-      <w:r>
-        <w:t>95/1/EG Anhang I, Nummer 8.</w:t>
-      </w:r>
-    </w:p>
-    <w:p>
-      <w:pPr>
-        <w:pStyle w:val="Textkrper3"/>
-      </w:pPr>
-    </w:p>
-    <w:p>
-      <w:pPr>
-        <w:pStyle w:val="Textkrper3"/>
-      </w:pPr>
-      <w:r>
-        <w:t>Kleinkrafträder dieser Bauart sind üblicherweise über eine Distanzscheibe im CVT-Trieb, eine veränderte Zündeinheit (CDI), eine Verjüngung oder ein Blindrohr im Abgasstrang oder über einen Drosselanschlag im Vergaser in ihrer Höchstgeschwindigkeit begrenzt.</w:t>
-      </w:r>
-    </w:p>
-    <w:p>
-      <w:pPr>
-        <w:pStyle w:val="Textkrper3"/>
-      </w:pPr>
-    </w:p>
-    <w:p>
-      <w:pPr>
-        <w:pStyle w:val="Textkrper3"/>
-      </w:pPr>
-      <w:r>
-        <w:t>Im CVT-Trieb wurde ke</w:t>
-      </w:r>
-      <w:r>
-        <w:t>ine Distanzscheibe festgestellt, ein Drosselklappenanschlag im Vergaser war nicht vorhanden.</w:t>
-      </w:r>
-    </w:p>
-    <w:p>
-      <w:pPr>
-        <w:pStyle w:val="Textkrper3"/>
-      </w:pPr>
-    </w:p>
-    <w:p>
-      <w:pPr>
-        <w:pStyle w:val="Textkrper3"/>
-      </w:pPr>
-      <w:r>
-        <w:t xml:space="preserve">Es war eine Zündeinheit (CDI) </w:t>
-      </w:r>
-      <w:r>
-        <w:t xml:space="preserve">des Herstellers Kymco u. a. </w:t>
-      </w:r>
-      <w:r>
-        <w:t>mit der Kennzeichnung „</w:t>
-      </w:r>
-      <w:r>
-        <w:t>3041A-ACB9</w:t>
-      </w:r>
-      <w:r>
-        <w:t>“ verbaut. Hinweise auf eine elektronische Drosselung auf 25 km/h konnten nicht festgestellt werden.</w:t>
-      </w:r>
-    </w:p>
-    <w:p>
-      <w:pPr>
-        <w:pStyle w:val="Textkrper3"/>
-      </w:pPr>
-    </w:p>
-    <w:p>
-      <w:pPr>
-        <w:pStyle w:val="Textkrper3"/>
-      </w:pPr>
-      <w:r>
-        <w:t>Drosselungsmaßnahmen im Abgassystem waren nicht zu erkennen.</w:t>
-      </w:r>
-    </w:p>
-    <w:p>
-      <w:pPr>
-        <w:pStyle w:val="Textkrper3"/>
-      </w:pPr>
-    </w:p>
-    <w:p>
-      <w:pPr>
-        <w:pStyle w:val="Textkrper3"/>
-        <w:rPr>
-          <w:rFonts w:cs="Arial"/>
-          <w:szCs w:val="24"/>
-        </w:rPr>
-      </w:pPr>
-      <w:r>
-        <w:rPr>
-          <w:rFonts w:cs="Arial"/>
-          <w:szCs w:val="24"/>
-        </w:rPr>
-        <w:lastRenderedPageBreak/>
-        <w:t>D</w:t>
-      </w:r>
-      <w:r>
-        <w:rPr>
-          <w:rFonts w:cs="Arial"/>
-          <w:szCs w:val="24"/>
-        </w:rPr>
-        <w:t>as Fahrzeug ist gemäß Anlage XXIX StVZO als zweirädrige</w:t>
-      </w:r>
-      <w:r>
-        <w:rPr>
-          <w:rFonts w:cs="Arial"/>
-          <w:szCs w:val="24"/>
-        </w:rPr>
-        <w:t>s Kleinkraftrad</w:t>
-      </w:r>
-      <w:r>
-        <w:rPr>
-          <w:rFonts w:cs="Arial"/>
-          <w:szCs w:val="24"/>
-        </w:rPr>
-        <w:t xml:space="preserve"> mit einer bauartbedingten Höchstgeschwindigkeit von bis zu 45 km/h und einem Hubraum von bis zu 50 cm</w:t>
-      </w:r>
-      <w:r>
-        <w:rPr>
-          <w:rStyle w:val="hochgestellt1"/>
-          <w:rFonts w:cs="Arial"/>
-          <w:sz w:val="24"/>
-          <w:szCs w:val="24"/>
-        </w:rPr>
-        <w:t>³ (L</w:t>
-      </w:r>
-      <w:r>
-        <w:rPr>
-          <w:rStyle w:val="hochgestellt1"/>
-          <w:rFonts w:cs="Arial"/>
-          <w:sz w:val="24"/>
-          <w:szCs w:val="24"/>
-        </w:rPr>
-        <w:t xml:space="preserve">1e) </w:t>
-      </w:r>
-      <w:r>
-        <w:rPr>
-          <w:rStyle w:val="hochgestellt1"/>
-          <w:rFonts w:cs="Arial"/>
-          <w:sz w:val="24"/>
-          <w:szCs w:val="24"/>
-        </w:rPr>
-        <w:t xml:space="preserve">bzw. Kleinkraftrad (KKR) </w:t>
-      </w:r>
-      <w:r>
-        <w:rPr>
-          <w:rStyle w:val="hochgestellt1"/>
-          <w:rFonts w:cs="Arial"/>
-          <w:sz w:val="24"/>
-          <w:szCs w:val="24"/>
-        </w:rPr>
-        <w:t>einzustufen.</w:t>
-      </w:r>
-      <w:r>
-        <w:rPr>
-          <w:rFonts w:cs="Arial"/>
-          <w:szCs w:val="24"/>
-        </w:rPr>
-        <w:t xml:space="preserve"> </w:t>
-      </w:r>
-      <w:r>
-        <w:t>Zum Führen des Fahrzeugs ist die Fahrerlaubnis der Klasse AM erforderlich.</w:t>
-      </w:r>
-    </w:p>
-    <w:p>
-      <w:pPr>
-        <w:spacing w:line="360" w:lineRule="auto"/>
-        <w:rPr>
-          <w:rFonts w:ascii="Arial" w:hAnsi="Arial"/>
-          <w:b/>
-          <w:sz w:val="24"/>
-        </w:rPr>
-      </w:pPr>
-    </w:p>
-    <w:p>
-      <w:pPr>
-        <w:pStyle w:val="Textkrper3"/>
-        <w:rPr>
-          <w:b/>
-        </w:rPr>
-      </w:pPr>
-      <w:r>
-        <w:rPr>
-          <w:b/>
-        </w:rPr>
-        <w:t>5.</w:t>
-      </w:r>
-      <w:r>
-        <w:rPr>
-          <w:b/>
-        </w:rPr>
-        <w:tab/>
-        <w:t>Zusammenfassung</w:t>
-      </w:r>
-    </w:p>
-    <w:p>
-      <w:pPr>
-        <w:pStyle w:val="Textkrper3"/>
-        <w:rPr>
-          <w:b/>
-        </w:rPr>
-      </w:pPr>
-    </w:p>
-    <w:p>
-      <w:pPr>
-        <w:pStyle w:val="Textkrper3"/>
-      </w:pPr>
-      <w:r>
-        <w:t xml:space="preserve">Im Rahmen der Überprüfung des </w:t>
-      </w:r>
-      <w:r>
-        <w:t>Kleinkraftrads</w:t>
-      </w:r>
-      <w:r>
-        <w:t xml:space="preserve"> mit </w:t>
-      </w:r>
-      <w:r>
-        <w:t xml:space="preserve">dem Kennzeichen </w:t>
-      </w:r>
-      <w:r>
-        <w:t>256 WIR</w:t>
-      </w:r>
-      <w:r>
-        <w:t xml:space="preserve"> </w:t>
-      </w:r>
-      <w:r>
-        <w:t xml:space="preserve">wurde eine </w:t>
-      </w:r>
-      <w:r>
-        <w:t>Höchstg</w:t>
-      </w:r>
-      <w:r>
-        <w:t xml:space="preserve">eschwindigkeit von </w:t>
-      </w:r>
-      <w:r>
-        <w:t xml:space="preserve">mindestens </w:t>
-      </w:r>
-      <w:r>
-        <w:t>40,7</w:t>
-      </w:r>
-      <w:r>
-        <w:t xml:space="preserve"> </w:t>
-      </w:r>
-      <w:r>
-        <w:t xml:space="preserve">km/h ermittelt. </w:t>
-      </w:r>
-      <w:r>
-        <w:t>Der fahrzeugeigene Geschwindigk</w:t>
-      </w:r>
-      <w:r>
-        <w:t>eitsanzeiger zeigte währenddesse</w:t>
-      </w:r>
-      <w:r>
-        <w:t xml:space="preserve">n eine Geschwindigkeit von ca. </w:t>
-      </w:r>
-      <w:r>
-        <w:t>44</w:t>
-      </w:r>
-      <w:r>
-        <w:t> </w:t>
-      </w:r>
-      <w:r>
-        <w:t xml:space="preserve">km/h an. </w:t>
-      </w:r>
-      <w:r>
-        <w:t xml:space="preserve">Die gemessene Geschwindigkeit liegt somit </w:t>
-      </w:r>
-      <w:r>
-        <w:t xml:space="preserve">außerhalb der für die Einstufung als </w:t>
-      </w:r>
-      <w:r>
-        <w:rPr>
-          <w:color w:val="000000" w:themeColor="text1"/>
-        </w:rPr>
-        <w:t>Mofa</w:t>
-      </w:r>
-      <w:r>
-        <w:rPr>
-          <w:color w:val="FF0000"/>
-        </w:rPr>
-        <w:t xml:space="preserve"> </w:t>
-      </w:r>
-      <w:r>
-        <w:t>zulässigen Toleranz gemäß Richtlinie 95/1/EG Anhang I, Nummer 8.</w:t>
-      </w:r>
-      <w:r>
-        <w:t xml:space="preserve"> </w:t>
-      </w:r>
-    </w:p>
-    <w:p>
-      <w:pPr>
-        <w:pStyle w:val="Textkrper3"/>
-      </w:pPr>
-    </w:p>
-    <w:p>
-      <w:pPr>
-        <w:pStyle w:val="Textkrper3"/>
-      </w:pPr>
-      <w:r>
-        <w:t xml:space="preserve">Drosselungsmaßnahmen waren am Fahrzeug nicht </w:t>
-      </w:r>
-      <w:r>
-        <w:t>festzustellen</w:t>
-      </w:r>
-      <w:r>
-        <w:t>.</w:t>
-      </w:r>
-    </w:p>
-    <w:p>
-      <w:pPr>
-        <w:pStyle w:val="Textkrper3"/>
-      </w:pPr>
-    </w:p>
-    <w:p>
-      <w:pPr>
-        <w:pStyle w:val="Textkrper3"/>
-        <w:rPr>
-          <w:rFonts w:cs="Arial"/>
-          <w:szCs w:val="24"/>
-        </w:rPr>
-      </w:pPr>
-      <w:r>
-        <w:rPr>
-          <w:rFonts w:cs="Arial"/>
-          <w:szCs w:val="24"/>
-        </w:rPr>
-        <w:t>D</w:t>
-      </w:r>
-      <w:r>
-        <w:rPr>
-          <w:rFonts w:cs="Arial"/>
-          <w:szCs w:val="24"/>
-        </w:rPr>
-        <w:t>as Fahrzeug ist als zweirädrige</w:t>
-      </w:r>
-      <w:r>
-        <w:rPr>
-          <w:rFonts w:cs="Arial"/>
-          <w:szCs w:val="24"/>
-        </w:rPr>
-        <w:t>s Kleinkraftrad</w:t>
-      </w:r>
-      <w:r>
-        <w:rPr>
-          <w:rFonts w:cs="Arial"/>
-          <w:szCs w:val="24"/>
-        </w:rPr>
-        <w:t xml:space="preserve"> mit einer bauartbedingten Höchstgeschwindigkeit von bis zu 45 km/h und einem Hubraum von bis zu 50 cm</w:t>
-      </w:r>
-      <w:r>
-        <w:rPr>
-          <w:rStyle w:val="hochgestellt1"/>
-          <w:rFonts w:cs="Arial"/>
-          <w:sz w:val="24"/>
-          <w:szCs w:val="24"/>
-        </w:rPr>
-        <w:t>³ (L</w:t>
-      </w:r>
-      <w:r>
-        <w:rPr>
-          <w:rStyle w:val="hochgestellt1"/>
-          <w:rFonts w:cs="Arial"/>
-          <w:sz w:val="24"/>
-          <w:szCs w:val="24"/>
-        </w:rPr>
-        <w:t xml:space="preserve">1e) </w:t>
-      </w:r>
-      <w:r>
-        <w:rPr>
-          <w:rStyle w:val="hochgestellt1"/>
-          <w:rFonts w:cs="Arial"/>
-          <w:sz w:val="24"/>
-          <w:szCs w:val="24"/>
-        </w:rPr>
-        <w:t xml:space="preserve">bzw. Kleinkraftrad (KKR) </w:t>
-      </w:r>
-      <w:r>
-        <w:rPr>
-          <w:rStyle w:val="hochgestellt1"/>
-          <w:rFonts w:cs="Arial"/>
-          <w:sz w:val="24"/>
-          <w:szCs w:val="24"/>
-        </w:rPr>
-        <w:t>einzustufen.</w:t>
-      </w:r>
-      <w:r>
-        <w:rPr>
-          <w:rFonts w:cs="Arial"/>
-          <w:szCs w:val="24"/>
-        </w:rPr>
-        <w:t xml:space="preserve"> </w:t>
-      </w:r>
-      <w:r>
-        <w:t>Zum Führen des Fahrzeugs ist die Fahrerlaubnis der Klasse AM erforderlich.</w:t>
-      </w:r>
-    </w:p>
-    <w:p>
-      <w:pPr>
-        <w:pStyle w:val="Textkrper3"/>
-      </w:pPr>
-    </w:p>
-    <w:p>
-      <w:pPr>
-        <w:pStyle w:val="Textkrper3"/>
-      </w:pPr>
-      <w:r>
-        <w:t>Das Ergebnis der Untersuchung wurde de</w:t>
-      </w:r>
-      <w:r>
-        <w:t>r</w:t>
-      </w:r>
-      <w:r>
-        <w:t xml:space="preserve"> zuständigen Sachbearbeiter</w:t>
-      </w:r>
-      <w:r>
-        <w:t>in</w:t>
-      </w:r>
-      <w:r>
-        <w:t xml:space="preserve">, </w:t>
-      </w:r>
-      <w:r>
-        <w:t>Frau</w:t>
-      </w:r>
-      <w:r>
-        <w:t xml:space="preserve"> PHK</w:t>
-      </w:r>
-      <w:r>
-        <w:t>‘in</w:t>
-      </w:r>
-      <w:r>
-        <w:t xml:space="preserve"> </w:t>
-      </w:r>
-      <w:r>
-        <w:t>Guske</w:t>
-      </w:r>
-      <w:r>
-        <w:t>, vorab mitgeteilt.</w:t>
-      </w:r>
-    </w:p>
-    <w:p>
-      <w:pPr>
-        <w:spacing w:line="360" w:lineRule="auto"/>
-        <w:rPr>
-          <w:rFonts w:ascii="Arial" w:hAnsi="Arial"/>
-          <w:b/>
-          <w:sz w:val="24"/>
-        </w:rPr>
-      </w:pPr>
-    </w:p>
-    <w:p>
-      <w:pPr>
-        <w:spacing w:line="360" w:lineRule="auto"/>
-        <w:rPr>
-          <w:rFonts w:ascii="Arial" w:hAnsi="Arial"/>
-          <w:b/>
-          <w:sz w:val="24"/>
-        </w:rPr>
-      </w:pPr>
-    </w:p>
-    <w:p>
-      <w:pPr>
-        <w:spacing w:line="360" w:lineRule="auto"/>
-        <w:rPr>
-          <w:rFonts w:ascii="Arial" w:hAnsi="Arial"/>
-          <w:b/>
-          <w:sz w:val="24"/>
-        </w:rPr>
-      </w:pPr>
-    </w:p>
-    <w:p>
-      <w:pPr>
-        <w:spacing w:line="360" w:lineRule="auto"/>
-        <w:rPr>
-          <w:rFonts w:ascii="Arial" w:hAnsi="Arial"/>
-          <w:b/>
-          <w:sz w:val="24"/>
-        </w:rPr>
-      </w:pPr>
-    </w:p>
-    <w:p>
-      <w:pPr>
-        <w:pStyle w:val="Textkrper3"/>
-        <w:rPr>
-          <w:b/>
-        </w:rPr>
-      </w:pPr>
-      <w:r>
-        <w:rPr>
-          <w:b/>
-        </w:rPr>
-        <w:lastRenderedPageBreak/>
-        <w:t>6.</w:t>
-      </w:r>
-      <w:r>
-        <w:rPr>
-          <w:b/>
-        </w:rPr>
-        <w:tab/>
-        <w:t>Schlusswort</w:t>
-      </w:r>
-    </w:p>
-    <w:p>
-      <w:pPr>
-        <w:pStyle w:val="Textkrper3"/>
-        <w:rPr>
-          <w:b/>
-        </w:rPr>
-      </w:pPr>
-    </w:p>
-    <w:p>
-      <w:pPr>
-        <w:pStyle w:val="Textkrper3"/>
-      </w:pPr>
-      <w:r>
-        <w:t>Dieses Gutachten wurde unparteiisch und nach bestem Wissen und Gewissen erstellt.</w:t>
-      </w:r>
-    </w:p>
-    <w:p>
-      <w:pPr>
-        <w:pStyle w:val="Textkrper3"/>
-      </w:pPr>
-    </w:p>
-    <w:p>
-      <w:pPr>
-        <w:pStyle w:val="Textkrper3"/>
-      </w:pPr>
-      <w:r>
-        <w:t>Düsseldorf, den</w:t>
-      </w:r>
-      <w:r>
-        <w:t xml:space="preserve"> </w:t>
-      </w:r>
-      <w:r>
-        <w:t>29</w:t>
-      </w:r>
-      <w:r>
-        <w:t>.</w:t>
-      </w:r>
-      <w:r>
-        <w:t>09</w:t>
-      </w:r>
-      <w:r>
-        <w:t>.2020</w:t>
-      </w:r>
-      <w:r>
-        <w:tab/>
-      </w:r>
-      <w:r>
-        <w:tab/>
-      </w:r>
-      <w:r>
-        <w:tab/>
-      </w:r>
-      <w:r>
-        <w:tab/>
-        <w:t>Der Sachverständige</w:t>
-      </w:r>
-    </w:p>
-    <w:p>
-      <w:pPr>
-        <w:pStyle w:val="Textkrper3"/>
-      </w:pPr>
-      <w:r>
-        <w:t>302/</w:t>
-      </w:r>
-      <w:r>
-        <w:t>38825</w:t>
-      </w:r>
-      <w:r>
-        <w:t>/</w:t>
-      </w:r>
-      <w:r>
-        <w:t>rb</w:t>
-      </w:r>
-      <w:r>
-        <w:tab/>
-      </w:r>
-      <w:r>
-        <w:tab/>
-      </w:r>
-      <w:r>
-        <w:tab/>
-      </w:r>
-      <w:r>
-        <w:tab/>
-      </w:r>
-      <w:r>
-        <w:tab/>
-      </w:r>
-      <w:r>
-        <w:tab/>
-      </w:r>
-      <w:r>
-        <w:t>Prüfingenieur</w:t>
-      </w:r>
-    </w:p>
-    <w:p>
-      <w:pPr>
-        <w:pStyle w:val="Textkrper3"/>
-      </w:pPr>
-      <w:r>
-        <w:tab/>
-      </w:r>
-      <w:r>
-        <w:tab/>
-      </w:r>
-      <w:r>
-        <w:tab/>
-      </w:r>
-      <w:r>
-        <w:tab/>
-      </w:r>
-      <w:r>
-        <w:tab/>
-      </w:r>
-      <w:r>
-        <w:tab/>
-      </w:r>
-      <w:r>
-        <w:tab/>
-        <w:t>B.Sc.</w:t>
-      </w:r>
-    </w:p>
-    <w:p>
-      <w:pPr>
-        <w:pStyle w:val="Textkrper3"/>
-        <w:ind w:left="5106" w:firstLine="851"/>
-      </w:pPr>
-      <w:r>
-        <w:t>Rene Bisterfeld</w:t>
-      </w:r>
     </w:p>
     <w:sectPr>
       <w:headerReference w:type="even" r:id="rId8"/>
@@ -3426,7 +1539,7 @@
 </file>
 
 <file path=word/endnotes.xml><?xml version="1.0" encoding="utf-8"?>
-<w:endnotes xmlns:wpc="http://schemas.microsoft.com/office/word/2010/wordprocessingCanvas" xmlns:cx="http://schemas.microsoft.com/office/drawing/2014/chartex" xmlns:cx1="http://schemas.microsoft.com/office/drawing/2015/9/8/chartex" xmlns:cx2="http://schemas.microsoft.com/office/drawing/2015/10/21/chartex" xmlns:cx3="http://schemas.microsoft.com/office/drawing/2016/5/9/chartex" xmlns:cx4="http://schemas.microsoft.com/office/drawing/2016/5/10/chartex" xmlns:cx5="http://schemas.microsoft.com/office/drawing/2016/5/11/chartex" xmlns:cx6="http://schemas.microsoft.com/office/drawing/2016/5/12/chartex" xmlns:cx7="http://schemas.microsoft.com/office/drawing/2016/5/13/chartex" xmlns:cx8="http://schemas.microsoft.com/office/drawing/2016/5/14/chartex" xmlns:mc="http://schemas.openxmlformats.org/markup-compatibility/2006" xmlns:aink="http://schemas.microsoft.com/office/drawing/2016/ink" xmlns:am3d="http://schemas.microsoft.com/office/drawing/2017/model3d" xmlns:o="urn:schemas-microsoft-com:office:office" xmlns:oel="http://schemas.microsoft.com/office/2019/extlst" xmlns:r="http://schemas.openxmlformats.org/officeDocument/2006/relationships" xmlns:m="http://schemas.openxmlformats.org/officeDocument/2006/math" xmlns:v="urn:schemas-microsoft-com:vml" xmlns:wp14="http://schemas.microsoft.com/office/word/2010/wordprocessingDrawing" xmlns:wp="http://schemas.openxmlformats.org/drawingml/2006/wordprocessingDrawing" xmlns:w10="urn:schemas-microsoft-com:office:word" xmlns:w="http://schemas.openxmlformats.org/wordprocessingml/2006/main" xmlns:w14="http://schemas.microsoft.com/office/word/2010/wordml" xmlns:w15="http://schemas.microsoft.com/office/word/2012/wordml" xmlns:w16cex="http://schemas.microsoft.com/office/word/2018/wordml/cex" xmlns:w16cid="http://schemas.microsoft.com/office/word/2016/wordml/cid" xmlns:w16="http://schemas.microsoft.com/office/word/2018/wordml" xmlns:w16sdtdh="http://schemas.microsoft.com/office/word/2020/wordml/sdtdatahash" xmlns:w16se="http://schemas.microsoft.com/office/word/2015/wordml/symex" xmlns:wpg="http://schemas.microsoft.com/office/word/2010/wordprocessingGroup" xmlns:wpi="http://schemas.microsoft.com/office/word/2010/wordprocessingInk" xmlns:wne="http://schemas.microsoft.com/office/word/2006/wordml" xmlns:wps="http://schemas.microsoft.com/office/word/2010/wordprocessingShape" mc:Ignorable="w14 w15 w16se w16cid w16 w16cex w16sdtdh wp14">
+<w:endnotes xmlns:wpc="http://schemas.microsoft.com/office/word/2010/wordprocessingCanvas" xmlns:cx="http://schemas.microsoft.com/office/drawing/2014/chartex" xmlns:cx1="http://schemas.microsoft.com/office/drawing/2015/9/8/chartex" xmlns:cx2="http://schemas.microsoft.com/office/drawing/2015/10/21/chartex" xmlns:cx3="http://schemas.microsoft.com/office/drawing/2016/5/9/chartex" xmlns:cx4="http://schemas.microsoft.com/office/drawing/2016/5/10/chartex" xmlns:cx5="http://schemas.microsoft.com/office/drawing/2016/5/11/chartex" xmlns:cx6="http://schemas.microsoft.com/office/drawing/2016/5/12/chartex" xmlns:cx7="http://schemas.microsoft.com/office/drawing/2016/5/13/chartex" xmlns:cx8="http://schemas.microsoft.com/office/drawing/2016/5/14/chartex" xmlns:mc="http://schemas.openxmlformats.org/markup-compatibility/2006" xmlns:aink="http://schemas.microsoft.com/office/drawing/2016/ink" xmlns:am3d="http://schemas.microsoft.com/office/drawing/2017/model3d" xmlns:o="urn:schemas-microsoft-com:office:office" xmlns:oel="http://schemas.microsoft.com/office/2019/extlst" xmlns:r="http://schemas.openxmlformats.org/officeDocument/2006/relationships" xmlns:m="http://schemas.openxmlformats.org/officeDocument/2006/math" xmlns:v="urn:schemas-microsoft-com:vml" xmlns:wp14="http://schemas.microsoft.com/office/word/2010/wordprocessingDrawing" xmlns:wp="http://schemas.openxmlformats.org/drawingml/2006/wordprocessingDrawing" xmlns:w10="urn:schemas-microsoft-com:office:word" xmlns:w="http://schemas.openxmlformats.org/wordprocessingml/2006/main" xmlns:w14="http://schemas.microsoft.com/office/word/2010/wordml" xmlns:w15="http://schemas.microsoft.com/office/word/2012/wordml" xmlns:w16cex="http://schemas.microsoft.com/office/word/2018/wordml/cex" xmlns:w16cid="http://schemas.microsoft.com/office/word/2016/wordml/cid" xmlns:w16="http://schemas.microsoft.com/office/word/2018/wordml" xmlns:w16du="http://schemas.microsoft.com/office/word/2023/wordml/word16du" xmlns:w16sdtdh="http://schemas.microsoft.com/office/word/2020/wordml/sdtdatahash" xmlns:w16sdtfl="http://schemas.microsoft.com/office/word/2024/wordml/sdtformatlock" xmlns:w16se="http://schemas.microsoft.com/office/word/2015/wordml/symex" xmlns:wpg="http://schemas.microsoft.com/office/word/2010/wordprocessingGroup" xmlns:wpi="http://schemas.microsoft.com/office/word/2010/wordprocessingInk" xmlns:wne="http://schemas.microsoft.com/office/word/2006/wordml" xmlns:wps="http://schemas.microsoft.com/office/word/2010/wordprocessingShape" mc:Ignorable="w14 w15 w16se w16cid w16 w16cex w16sdtdh w16sdtfl w16du wp14">
   <w:endnote w:type="separator" w:id="-1">
     <w:p>
       <w:r>
@@ -3445,7 +1558,7 @@
 </file>
 
 <file path=word/footer1.xml><?xml version="1.0" encoding="utf-8"?>
-<w:ftr xmlns:wpc="http://schemas.microsoft.com/office/word/2010/wordprocessingCanvas" xmlns:cx="http://schemas.microsoft.com/office/drawing/2014/chartex" xmlns:cx1="http://schemas.microsoft.com/office/drawing/2015/9/8/chartex" xmlns:cx2="http://schemas.microsoft.com/office/drawing/2015/10/21/chartex" xmlns:cx3="http://schemas.microsoft.com/office/drawing/2016/5/9/chartex" xmlns:cx4="http://schemas.microsoft.com/office/drawing/2016/5/10/chartex" xmlns:cx5="http://schemas.microsoft.com/office/drawing/2016/5/11/chartex" xmlns:cx6="http://schemas.microsoft.com/office/drawing/2016/5/12/chartex" xmlns:cx7="http://schemas.microsoft.com/office/drawing/2016/5/13/chartex" xmlns:cx8="http://schemas.microsoft.com/office/drawing/2016/5/14/chartex" xmlns:mc="http://schemas.openxmlformats.org/markup-compatibility/2006" xmlns:aink="http://schemas.microsoft.com/office/drawing/2016/ink" xmlns:am3d="http://schemas.microsoft.com/office/drawing/2017/model3d" xmlns:o="urn:schemas-microsoft-com:office:office" xmlns:oel="http://schemas.microsoft.com/office/2019/extlst" xmlns:r="http://schemas.openxmlformats.org/officeDocument/2006/relationships" xmlns:m="http://schemas.openxmlformats.org/officeDocument/2006/math" xmlns:v="urn:schemas-microsoft-com:vml" xmlns:wp14="http://schemas.microsoft.com/office/word/2010/wordprocessingDrawing" xmlns:wp="http://schemas.openxmlformats.org/drawingml/2006/wordprocessingDrawing" xmlns:w10="urn:schemas-microsoft-com:office:word" xmlns:w="http://schemas.openxmlformats.org/wordprocessingml/2006/main" xmlns:w14="http://schemas.microsoft.com/office/word/2010/wordml" xmlns:w15="http://schemas.microsoft.com/office/word/2012/wordml" xmlns:w16cex="http://schemas.microsoft.com/office/word/2018/wordml/cex" xmlns:w16cid="http://schemas.microsoft.com/office/word/2016/wordml/cid" xmlns:w16="http://schemas.microsoft.com/office/word/2018/wordml" xmlns:w16sdtdh="http://schemas.microsoft.com/office/word/2020/wordml/sdtdatahash" xmlns:w16se="http://schemas.microsoft.com/office/word/2015/wordml/symex" xmlns:wpg="http://schemas.microsoft.com/office/word/2010/wordprocessingGroup" xmlns:wpi="http://schemas.microsoft.com/office/word/2010/wordprocessingInk" xmlns:wne="http://schemas.microsoft.com/office/word/2006/wordml" xmlns:wps="http://schemas.microsoft.com/office/word/2010/wordprocessingShape" mc:Ignorable="w14 w15 w16se w16cid w16 w16cex w16sdtdh wp14">
+<w:ftr xmlns:wpc="http://schemas.microsoft.com/office/word/2010/wordprocessingCanvas" xmlns:cx="http://schemas.microsoft.com/office/drawing/2014/chartex" xmlns:cx1="http://schemas.microsoft.com/office/drawing/2015/9/8/chartex" xmlns:cx2="http://schemas.microsoft.com/office/drawing/2015/10/21/chartex" xmlns:cx3="http://schemas.microsoft.com/office/drawing/2016/5/9/chartex" xmlns:cx4="http://schemas.microsoft.com/office/drawing/2016/5/10/chartex" xmlns:cx5="http://schemas.microsoft.com/office/drawing/2016/5/11/chartex" xmlns:cx6="http://schemas.microsoft.com/office/drawing/2016/5/12/chartex" xmlns:cx7="http://schemas.microsoft.com/office/drawing/2016/5/13/chartex" xmlns:cx8="http://schemas.microsoft.com/office/drawing/2016/5/14/chartex" xmlns:mc="http://schemas.openxmlformats.org/markup-compatibility/2006" xmlns:aink="http://schemas.microsoft.com/office/drawing/2016/ink" xmlns:am3d="http://schemas.microsoft.com/office/drawing/2017/model3d" xmlns:o="urn:schemas-microsoft-com:office:office" xmlns:oel="http://schemas.microsoft.com/office/2019/extlst" xmlns:r="http://schemas.openxmlformats.org/officeDocument/2006/relationships" xmlns:m="http://schemas.openxmlformats.org/officeDocument/2006/math" xmlns:v="urn:schemas-microsoft-com:vml" xmlns:wp14="http://schemas.microsoft.com/office/word/2010/wordprocessingDrawing" xmlns:wp="http://schemas.openxmlformats.org/drawingml/2006/wordprocessingDrawing" xmlns:w10="urn:schemas-microsoft-com:office:word" xmlns:w="http://schemas.openxmlformats.org/wordprocessingml/2006/main" xmlns:w14="http://schemas.microsoft.com/office/word/2010/wordml" xmlns:w15="http://schemas.microsoft.com/office/word/2012/wordml" xmlns:w16cex="http://schemas.microsoft.com/office/word/2018/wordml/cex" xmlns:w16cid="http://schemas.microsoft.com/office/word/2016/wordml/cid" xmlns:w16="http://schemas.microsoft.com/office/word/2018/wordml" xmlns:w16du="http://schemas.microsoft.com/office/word/2023/wordml/word16du" xmlns:w16sdtdh="http://schemas.microsoft.com/office/word/2020/wordml/sdtdatahash" xmlns:w16sdtfl="http://schemas.microsoft.com/office/word/2024/wordml/sdtformatlock" xmlns:w16se="http://schemas.microsoft.com/office/word/2015/wordml/symex" xmlns:wpg="http://schemas.microsoft.com/office/word/2010/wordprocessingGroup" xmlns:wpi="http://schemas.microsoft.com/office/word/2010/wordprocessingInk" xmlns:wne="http://schemas.microsoft.com/office/word/2006/wordml" xmlns:wps="http://schemas.microsoft.com/office/word/2010/wordprocessingShape" mc:Ignorable="w14 w15 w16se w16cid w16 w16cex w16sdtdh w16sdtfl w16du wp14">
   <w:p/>
   <w:p/>
   <w:tbl>
@@ -3805,7 +1918,7 @@
 </file>
 
 <file path=word/footnotes.xml><?xml version="1.0" encoding="utf-8"?>
-<w:footnotes xmlns:wpc="http://schemas.microsoft.com/office/word/2010/wordprocessingCanvas" xmlns:cx="http://schemas.microsoft.com/office/drawing/2014/chartex" xmlns:cx1="http://schemas.microsoft.com/office/drawing/2015/9/8/chartex" xmlns:cx2="http://schemas.microsoft.com/office/drawing/2015/10/21/chartex" xmlns:cx3="http://schemas.microsoft.com/office/drawing/2016/5/9/chartex" xmlns:cx4="http://schemas.microsoft.com/office/drawing/2016/5/10/chartex" xmlns:cx5="http://schemas.microsoft.com/office/drawing/2016/5/11/chartex" xmlns:cx6="http://schemas.microsoft.com/office/drawing/2016/5/12/chartex" xmlns:cx7="http://schemas.microsoft.com/office/drawing/2016/5/13/chartex" xmlns:cx8="http://schemas.microsoft.com/office/drawing/2016/5/14/chartex" xmlns:mc="http://schemas.openxmlformats.org/markup-compatibility/2006" xmlns:aink="http://schemas.microsoft.com/office/drawing/2016/ink" xmlns:am3d="http://schemas.microsoft.com/office/drawing/2017/model3d" xmlns:o="urn:schemas-microsoft-com:office:office" xmlns:oel="http://schemas.microsoft.com/office/2019/extlst" xmlns:r="http://schemas.openxmlformats.org/officeDocument/2006/relationships" xmlns:m="http://schemas.openxmlformats.org/officeDocument/2006/math" xmlns:v="urn:schemas-microsoft-com:vml" xmlns:wp14="http://schemas.microsoft.com/office/word/2010/wordprocessingDrawing" xmlns:wp="http://schemas.openxmlformats.org/drawingml/2006/wordprocessingDrawing" xmlns:w10="urn:schemas-microsoft-com:office:word" xmlns:w="http://schemas.openxmlformats.org/wordprocessingml/2006/main" xmlns:w14="http://schemas.microsoft.com/office/word/2010/wordml" xmlns:w15="http://schemas.microsoft.com/office/word/2012/wordml" xmlns:w16cex="http://schemas.microsoft.com/office/word/2018/wordml/cex" xmlns:w16cid="http://schemas.microsoft.com/office/word/2016/wordml/cid" xmlns:w16="http://schemas.microsoft.com/office/word/2018/wordml" xmlns:w16sdtdh="http://schemas.microsoft.com/office/word/2020/wordml/sdtdatahash" xmlns:w16se="http://schemas.microsoft.com/office/word/2015/wordml/symex" xmlns:wpg="http://schemas.microsoft.com/office/word/2010/wordprocessingGroup" xmlns:wpi="http://schemas.microsoft.com/office/word/2010/wordprocessingInk" xmlns:wne="http://schemas.microsoft.com/office/word/2006/wordml" xmlns:wps="http://schemas.microsoft.com/office/word/2010/wordprocessingShape" mc:Ignorable="w14 w15 w16se w16cid w16 w16cex w16sdtdh wp14">
+<w:footnotes xmlns:wpc="http://schemas.microsoft.com/office/word/2010/wordprocessingCanvas" xmlns:cx="http://schemas.microsoft.com/office/drawing/2014/chartex" xmlns:cx1="http://schemas.microsoft.com/office/drawing/2015/9/8/chartex" xmlns:cx2="http://schemas.microsoft.com/office/drawing/2015/10/21/chartex" xmlns:cx3="http://schemas.microsoft.com/office/drawing/2016/5/9/chartex" xmlns:cx4="http://schemas.microsoft.com/office/drawing/2016/5/10/chartex" xmlns:cx5="http://schemas.microsoft.com/office/drawing/2016/5/11/chartex" xmlns:cx6="http://schemas.microsoft.com/office/drawing/2016/5/12/chartex" xmlns:cx7="http://schemas.microsoft.com/office/drawing/2016/5/13/chartex" xmlns:cx8="http://schemas.microsoft.com/office/drawing/2016/5/14/chartex" xmlns:mc="http://schemas.openxmlformats.org/markup-compatibility/2006" xmlns:aink="http://schemas.microsoft.com/office/drawing/2016/ink" xmlns:am3d="http://schemas.microsoft.com/office/drawing/2017/model3d" xmlns:o="urn:schemas-microsoft-com:office:office" xmlns:oel="http://schemas.microsoft.com/office/2019/extlst" xmlns:r="http://schemas.openxmlformats.org/officeDocument/2006/relationships" xmlns:m="http://schemas.openxmlformats.org/officeDocument/2006/math" xmlns:v="urn:schemas-microsoft-com:vml" xmlns:wp14="http://schemas.microsoft.com/office/word/2010/wordprocessingDrawing" xmlns:wp="http://schemas.openxmlformats.org/drawingml/2006/wordprocessingDrawing" xmlns:w10="urn:schemas-microsoft-com:office:word" xmlns:w="http://schemas.openxmlformats.org/wordprocessingml/2006/main" xmlns:w14="http://schemas.microsoft.com/office/word/2010/wordml" xmlns:w15="http://schemas.microsoft.com/office/word/2012/wordml" xmlns:w16cex="http://schemas.microsoft.com/office/word/2018/wordml/cex" xmlns:w16cid="http://schemas.microsoft.com/office/word/2016/wordml/cid" xmlns:w16="http://schemas.microsoft.com/office/word/2018/wordml" xmlns:w16du="http://schemas.microsoft.com/office/word/2023/wordml/word16du" xmlns:w16sdtdh="http://schemas.microsoft.com/office/word/2020/wordml/sdtdatahash" xmlns:w16sdtfl="http://schemas.microsoft.com/office/word/2024/wordml/sdtformatlock" xmlns:w16se="http://schemas.microsoft.com/office/word/2015/wordml/symex" xmlns:wpg="http://schemas.microsoft.com/office/word/2010/wordprocessingGroup" xmlns:wpi="http://schemas.microsoft.com/office/word/2010/wordprocessingInk" xmlns:wne="http://schemas.microsoft.com/office/word/2006/wordml" xmlns:wps="http://schemas.microsoft.com/office/word/2010/wordprocessingShape" mc:Ignorable="w14 w15 w16se w16cid w16 w16cex w16sdtdh w16sdtfl w16du wp14">
   <w:footnote w:type="separator" w:id="-1">
     <w:p>
       <w:r>
@@ -3824,7 +1937,7 @@
 </file>
 
 <file path=word/header1.xml><?xml version="1.0" encoding="utf-8"?>
-<w:hdr xmlns:wpc="http://schemas.microsoft.com/office/word/2010/wordprocessingCanvas" xmlns:cx="http://schemas.microsoft.com/office/drawing/2014/chartex" xmlns:cx1="http://schemas.microsoft.com/office/drawing/2015/9/8/chartex" xmlns:cx2="http://schemas.microsoft.com/office/drawing/2015/10/21/chartex" xmlns:cx3="http://schemas.microsoft.com/office/drawing/2016/5/9/chartex" xmlns:cx4="http://schemas.microsoft.com/office/drawing/2016/5/10/chartex" xmlns:cx5="http://schemas.microsoft.com/office/drawing/2016/5/11/chartex" xmlns:cx6="http://schemas.microsoft.com/office/drawing/2016/5/12/chartex" xmlns:cx7="http://schemas.microsoft.com/office/drawing/2016/5/13/chartex" xmlns:cx8="http://schemas.microsoft.com/office/drawing/2016/5/14/chartex" xmlns:mc="http://schemas.openxmlformats.org/markup-compatibility/2006" xmlns:aink="http://schemas.microsoft.com/office/drawing/2016/ink" xmlns:am3d="http://schemas.microsoft.com/office/drawing/2017/model3d" xmlns:o="urn:schemas-microsoft-com:office:office" xmlns:oel="http://schemas.microsoft.com/office/2019/extlst" xmlns:r="http://schemas.openxmlformats.org/officeDocument/2006/relationships" xmlns:m="http://schemas.openxmlformats.org/officeDocument/2006/math" xmlns:v="urn:schemas-microsoft-com:vml" xmlns:wp14="http://schemas.microsoft.com/office/word/2010/wordprocessingDrawing" xmlns:wp="http://schemas.openxmlformats.org/drawingml/2006/wordprocessingDrawing" xmlns:w10="urn:schemas-microsoft-com:office:word" xmlns:w="http://schemas.openxmlformats.org/wordprocessingml/2006/main" xmlns:w14="http://schemas.microsoft.com/office/word/2010/wordml" xmlns:w15="http://schemas.microsoft.com/office/word/2012/wordml" xmlns:w16cex="http://schemas.microsoft.com/office/word/2018/wordml/cex" xmlns:w16cid="http://schemas.microsoft.com/office/word/2016/wordml/cid" xmlns:w16="http://schemas.microsoft.com/office/word/2018/wordml" xmlns:w16sdtdh="http://schemas.microsoft.com/office/word/2020/wordml/sdtdatahash" xmlns:w16se="http://schemas.microsoft.com/office/word/2015/wordml/symex" xmlns:wpg="http://schemas.microsoft.com/office/word/2010/wordprocessingGroup" xmlns:wpi="http://schemas.microsoft.com/office/word/2010/wordprocessingInk" xmlns:wne="http://schemas.microsoft.com/office/word/2006/wordml" xmlns:wps="http://schemas.microsoft.com/office/word/2010/wordprocessingShape" mc:Ignorable="w14 w15 w16se w16cid w16 w16cex w16sdtdh wp14">
+<w:hdr xmlns:wpc="http://schemas.microsoft.com/office/word/2010/wordprocessingCanvas" xmlns:cx="http://schemas.microsoft.com/office/drawing/2014/chartex" xmlns:cx1="http://schemas.microsoft.com/office/drawing/2015/9/8/chartex" xmlns:cx2="http://schemas.microsoft.com/office/drawing/2015/10/21/chartex" xmlns:cx3="http://schemas.microsoft.com/office/drawing/2016/5/9/chartex" xmlns:cx4="http://schemas.microsoft.com/office/drawing/2016/5/10/chartex" xmlns:cx5="http://schemas.microsoft.com/office/drawing/2016/5/11/chartex" xmlns:cx6="http://schemas.microsoft.com/office/drawing/2016/5/12/chartex" xmlns:cx7="http://schemas.microsoft.com/office/drawing/2016/5/13/chartex" xmlns:cx8="http://schemas.microsoft.com/office/drawing/2016/5/14/chartex" xmlns:mc="http://schemas.openxmlformats.org/markup-compatibility/2006" xmlns:aink="http://schemas.microsoft.com/office/drawing/2016/ink" xmlns:am3d="http://schemas.microsoft.com/office/drawing/2017/model3d" xmlns:o="urn:schemas-microsoft-com:office:office" xmlns:oel="http://schemas.microsoft.com/office/2019/extlst" xmlns:r="http://schemas.openxmlformats.org/officeDocument/2006/relationships" xmlns:m="http://schemas.openxmlformats.org/officeDocument/2006/math" xmlns:v="urn:schemas-microsoft-com:vml" xmlns:wp14="http://schemas.microsoft.com/office/word/2010/wordprocessingDrawing" xmlns:wp="http://schemas.openxmlformats.org/drawingml/2006/wordprocessingDrawing" xmlns:w10="urn:schemas-microsoft-com:office:word" xmlns:w="http://schemas.openxmlformats.org/wordprocessingml/2006/main" xmlns:w14="http://schemas.microsoft.com/office/word/2010/wordml" xmlns:w15="http://schemas.microsoft.com/office/word/2012/wordml" xmlns:w16cex="http://schemas.microsoft.com/office/word/2018/wordml/cex" xmlns:w16cid="http://schemas.microsoft.com/office/word/2016/wordml/cid" xmlns:w16="http://schemas.microsoft.com/office/word/2018/wordml" xmlns:w16du="http://schemas.microsoft.com/office/word/2023/wordml/word16du" xmlns:w16sdtdh="http://schemas.microsoft.com/office/word/2020/wordml/sdtdatahash" xmlns:w16sdtfl="http://schemas.microsoft.com/office/word/2024/wordml/sdtformatlock" xmlns:w16se="http://schemas.microsoft.com/office/word/2015/wordml/symex" xmlns:wpg="http://schemas.microsoft.com/office/word/2010/wordprocessingGroup" xmlns:wpi="http://schemas.microsoft.com/office/word/2010/wordprocessingInk" xmlns:wne="http://schemas.microsoft.com/office/word/2006/wordml" xmlns:wps="http://schemas.microsoft.com/office/word/2010/wordprocessingShape" mc:Ignorable="w14 w15 w16se w16cid w16 w16cex w16sdtdh w16sdtfl w16du wp14">
   <w:p>
     <w:pPr>
       <w:pStyle w:val="Kopfzeile"/>
@@ -3875,7 +1988,7 @@
 </file>
 
 <file path=word/header2.xml><?xml version="1.0" encoding="utf-8"?>
-<w:hdr xmlns:wpc="http://schemas.microsoft.com/office/word/2010/wordprocessingCanvas" xmlns:cx="http://schemas.microsoft.com/office/drawing/2014/chartex" xmlns:cx1="http://schemas.microsoft.com/office/drawing/2015/9/8/chartex" xmlns:cx2="http://schemas.microsoft.com/office/drawing/2015/10/21/chartex" xmlns:cx3="http://schemas.microsoft.com/office/drawing/2016/5/9/chartex" xmlns:cx4="http://schemas.microsoft.com/office/drawing/2016/5/10/chartex" xmlns:cx5="http://schemas.microsoft.com/office/drawing/2016/5/11/chartex" xmlns:cx6="http://schemas.microsoft.com/office/drawing/2016/5/12/chartex" xmlns:cx7="http://schemas.microsoft.com/office/drawing/2016/5/13/chartex" xmlns:cx8="http://schemas.microsoft.com/office/drawing/2016/5/14/chartex" xmlns:mc="http://schemas.openxmlformats.org/markup-compatibility/2006" xmlns:aink="http://schemas.microsoft.com/office/drawing/2016/ink" xmlns:am3d="http://schemas.microsoft.com/office/drawing/2017/model3d" xmlns:o="urn:schemas-microsoft-com:office:office" xmlns:oel="http://schemas.microsoft.com/office/2019/extlst" xmlns:r="http://schemas.openxmlformats.org/officeDocument/2006/relationships" xmlns:m="http://schemas.openxmlformats.org/officeDocument/2006/math" xmlns:v="urn:schemas-microsoft-com:vml" xmlns:wp14="http://schemas.microsoft.com/office/word/2010/wordprocessingDrawing" xmlns:wp="http://schemas.openxmlformats.org/drawingml/2006/wordprocessingDrawing" xmlns:w10="urn:schemas-microsoft-com:office:word" xmlns:w="http://schemas.openxmlformats.org/wordprocessingml/2006/main" xmlns:w14="http://schemas.microsoft.com/office/word/2010/wordml" xmlns:w15="http://schemas.microsoft.com/office/word/2012/wordml" xmlns:w16cex="http://schemas.microsoft.com/office/word/2018/wordml/cex" xmlns:w16cid="http://schemas.microsoft.com/office/word/2016/wordml/cid" xmlns:w16="http://schemas.microsoft.com/office/word/2018/wordml" xmlns:w16sdtdh="http://schemas.microsoft.com/office/word/2020/wordml/sdtdatahash" xmlns:w16se="http://schemas.microsoft.com/office/word/2015/wordml/symex" xmlns:wpg="http://schemas.microsoft.com/office/word/2010/wordprocessingGroup" xmlns:wpi="http://schemas.microsoft.com/office/word/2010/wordprocessingInk" xmlns:wne="http://schemas.microsoft.com/office/word/2006/wordml" xmlns:wps="http://schemas.microsoft.com/office/word/2010/wordprocessingShape" mc:Ignorable="w14 w15 w16se w16cid w16 w16cex w16sdtdh wp14">
+<w:hdr xmlns:wpc="http://schemas.microsoft.com/office/word/2010/wordprocessingCanvas" xmlns:cx="http://schemas.microsoft.com/office/drawing/2014/chartex" xmlns:cx1="http://schemas.microsoft.com/office/drawing/2015/9/8/chartex" xmlns:cx2="http://schemas.microsoft.com/office/drawing/2015/10/21/chartex" xmlns:cx3="http://schemas.microsoft.com/office/drawing/2016/5/9/chartex" xmlns:cx4="http://schemas.microsoft.com/office/drawing/2016/5/10/chartex" xmlns:cx5="http://schemas.microsoft.com/office/drawing/2016/5/11/chartex" xmlns:cx6="http://schemas.microsoft.com/office/drawing/2016/5/12/chartex" xmlns:cx7="http://schemas.microsoft.com/office/drawing/2016/5/13/chartex" xmlns:cx8="http://schemas.microsoft.com/office/drawing/2016/5/14/chartex" xmlns:mc="http://schemas.openxmlformats.org/markup-compatibility/2006" xmlns:aink="http://schemas.microsoft.com/office/drawing/2016/ink" xmlns:am3d="http://schemas.microsoft.com/office/drawing/2017/model3d" xmlns:o="urn:schemas-microsoft-com:office:office" xmlns:oel="http://schemas.microsoft.com/office/2019/extlst" xmlns:r="http://schemas.openxmlformats.org/officeDocument/2006/relationships" xmlns:m="http://schemas.openxmlformats.org/officeDocument/2006/math" xmlns:v="urn:schemas-microsoft-com:vml" xmlns:wp14="http://schemas.microsoft.com/office/word/2010/wordprocessingDrawing" xmlns:wp="http://schemas.openxmlformats.org/drawingml/2006/wordprocessingDrawing" xmlns:w10="urn:schemas-microsoft-com:office:word" xmlns:w="http://schemas.openxmlformats.org/wordprocessingml/2006/main" xmlns:w14="http://schemas.microsoft.com/office/word/2010/wordml" xmlns:w15="http://schemas.microsoft.com/office/word/2012/wordml" xmlns:w16cex="http://schemas.microsoft.com/office/word/2018/wordml/cex" xmlns:w16cid="http://schemas.microsoft.com/office/word/2016/wordml/cid" xmlns:w16="http://schemas.microsoft.com/office/word/2018/wordml" xmlns:w16du="http://schemas.microsoft.com/office/word/2023/wordml/word16du" xmlns:w16sdtdh="http://schemas.microsoft.com/office/word/2020/wordml/sdtdatahash" xmlns:w16sdtfl="http://schemas.microsoft.com/office/word/2024/wordml/sdtformatlock" xmlns:w16se="http://schemas.microsoft.com/office/word/2015/wordml/symex" xmlns:wpg="http://schemas.microsoft.com/office/word/2010/wordprocessingGroup" xmlns:wpi="http://schemas.microsoft.com/office/word/2010/wordprocessingInk" xmlns:wne="http://schemas.microsoft.com/office/word/2006/wordml" xmlns:wps="http://schemas.microsoft.com/office/word/2010/wordprocessingShape" mc:Ignorable="w14 w15 w16se w16cid w16 w16cex w16sdtdh w16sdtfl w16du wp14">
   <w:p>
     <w:pPr>
       <w:pStyle w:val="Kopfzeile"/>
@@ -3886,13 +1999,23 @@
         <w:sz w:val="16"/>
       </w:rPr>
     </w:pPr>
+    <w:proofErr w:type="gramStart"/>
     <w:r>
       <w:rPr>
         <w:rFonts w:ascii="Arial" w:hAnsi="Arial"/>
         <w:b/>
         <w:sz w:val="36"/>
       </w:rPr>
-      <w:t>DEKRA  Automobil  GmbH</w:t>
+      <w:t>DEKRA  Automobil</w:t>
+    </w:r>
+    <w:proofErr w:type="gramEnd"/>
+    <w:r>
+      <w:rPr>
+        <w:rFonts w:ascii="Arial" w:hAnsi="Arial"/>
+        <w:b/>
+        <w:sz w:val="36"/>
+      </w:rPr>
+      <w:t xml:space="preserve">  GmbH</w:t>
     </w:r>
   </w:p>
   <w:p>
@@ -3998,12 +2121,21 @@
         <w:sz w:val="16"/>
       </w:rPr>
     </w:pPr>
+    <w:proofErr w:type="spellStart"/>
     <w:r>
       <w:rPr>
         <w:rFonts w:ascii="Arial" w:hAnsi="Arial"/>
         <w:sz w:val="16"/>
       </w:rPr>
-      <w:t>Höherweg 111, 40233 Düsseldorf, Telefon 0211/2300-0, Fax 0211/2300-222</w:t>
+      <w:t>Höherweg</w:t>
+    </w:r>
+    <w:proofErr w:type="spellEnd"/>
+    <w:r>
+      <w:rPr>
+        <w:rFonts w:ascii="Arial" w:hAnsi="Arial"/>
+        <w:sz w:val="16"/>
+      </w:rPr>
+      <w:t xml:space="preserve"> 111, 40233 Düsseldorf, Telefon 0211/2300-0, Fax 0211/2300-222</w:t>
     </w:r>
   </w:p>
   <w:p>
@@ -4044,7 +2176,7 @@
 </file>
 
 <file path=word/numbering.xml><?xml version="1.0" encoding="utf-8"?>
-<w:numbering xmlns:wpc="http://schemas.microsoft.com/office/word/2010/wordprocessingCanvas" xmlns:cx="http://schemas.microsoft.com/office/drawing/2014/chartex" xmlns:cx1="http://schemas.microsoft.com/office/drawing/2015/9/8/chartex" xmlns:cx2="http://schemas.microsoft.com/office/drawing/2015/10/21/chartex" xmlns:cx3="http://schemas.microsoft.com/office/drawing/2016/5/9/chartex" xmlns:cx4="http://schemas.microsoft.com/office/drawing/2016/5/10/chartex" xmlns:cx5="http://schemas.microsoft.com/office/drawing/2016/5/11/chartex" xmlns:cx6="http://schemas.microsoft.com/office/drawing/2016/5/12/chartex" xmlns:cx7="http://schemas.microsoft.com/office/drawing/2016/5/13/chartex" xmlns:cx8="http://schemas.microsoft.com/office/drawing/2016/5/14/chartex" xmlns:mc="http://schemas.openxmlformats.org/markup-compatibility/2006" xmlns:aink="http://schemas.microsoft.com/office/drawing/2016/ink" xmlns:am3d="http://schemas.microsoft.com/office/drawing/2017/model3d" xmlns:o="urn:schemas-microsoft-com:office:office" xmlns:oel="http://schemas.microsoft.com/office/2019/extlst" xmlns:r="http://schemas.openxmlformats.org/officeDocument/2006/relationships" xmlns:m="http://schemas.openxmlformats.org/officeDocument/2006/math" xmlns:v="urn:schemas-microsoft-com:vml" xmlns:wp14="http://schemas.microsoft.com/office/word/2010/wordprocessingDrawing" xmlns:wp="http://schemas.openxmlformats.org/drawingml/2006/wordprocessingDrawing" xmlns:w10="urn:schemas-microsoft-com:office:word" xmlns:w="http://schemas.openxmlformats.org/wordprocessingml/2006/main" xmlns:w14="http://schemas.microsoft.com/office/word/2010/wordml" xmlns:w15="http://schemas.microsoft.com/office/word/2012/wordml" xmlns:w16cex="http://schemas.microsoft.com/office/word/2018/wordml/cex" xmlns:w16cid="http://schemas.microsoft.com/office/word/2016/wordml/cid" xmlns:w16="http://schemas.microsoft.com/office/word/2018/wordml" xmlns:w16sdtdh="http://schemas.microsoft.com/office/word/2020/wordml/sdtdatahash" xmlns:w16se="http://schemas.microsoft.com/office/word/2015/wordml/symex" xmlns:wpg="http://schemas.microsoft.com/office/word/2010/wordprocessingGroup" xmlns:wpi="http://schemas.microsoft.com/office/word/2010/wordprocessingInk" xmlns:wne="http://schemas.microsoft.com/office/word/2006/wordml" xmlns:wps="http://schemas.microsoft.com/office/word/2010/wordprocessingShape" mc:Ignorable="w14 w15 w16se w16cid w16 w16cex w16sdtdh wp14">
+<w:numbering xmlns:wpc="http://schemas.microsoft.com/office/word/2010/wordprocessingCanvas" xmlns:cx="http://schemas.microsoft.com/office/drawing/2014/chartex" xmlns:cx1="http://schemas.microsoft.com/office/drawing/2015/9/8/chartex" xmlns:cx2="http://schemas.microsoft.com/office/drawing/2015/10/21/chartex" xmlns:cx3="http://schemas.microsoft.com/office/drawing/2016/5/9/chartex" xmlns:cx4="http://schemas.microsoft.com/office/drawing/2016/5/10/chartex" xmlns:cx5="http://schemas.microsoft.com/office/drawing/2016/5/11/chartex" xmlns:cx6="http://schemas.microsoft.com/office/drawing/2016/5/12/chartex" xmlns:cx7="http://schemas.microsoft.com/office/drawing/2016/5/13/chartex" xmlns:cx8="http://schemas.microsoft.com/office/drawing/2016/5/14/chartex" xmlns:mc="http://schemas.openxmlformats.org/markup-compatibility/2006" xmlns:aink="http://schemas.microsoft.com/office/drawing/2016/ink" xmlns:am3d="http://schemas.microsoft.com/office/drawing/2017/model3d" xmlns:o="urn:schemas-microsoft-com:office:office" xmlns:oel="http://schemas.microsoft.com/office/2019/extlst" xmlns:r="http://schemas.openxmlformats.org/officeDocument/2006/relationships" xmlns:m="http://schemas.openxmlformats.org/officeDocument/2006/math" xmlns:v="urn:schemas-microsoft-com:vml" xmlns:wp14="http://schemas.microsoft.com/office/word/2010/wordprocessingDrawing" xmlns:wp="http://schemas.openxmlformats.org/drawingml/2006/wordprocessingDrawing" xmlns:w10="urn:schemas-microsoft-com:office:word" xmlns:w="http://schemas.openxmlformats.org/wordprocessingml/2006/main" xmlns:w14="http://schemas.microsoft.com/office/word/2010/wordml" xmlns:w15="http://schemas.microsoft.com/office/word/2012/wordml" xmlns:w16cex="http://schemas.microsoft.com/office/word/2018/wordml/cex" xmlns:w16cid="http://schemas.microsoft.com/office/word/2016/wordml/cid" xmlns:w16="http://schemas.microsoft.com/office/word/2018/wordml" xmlns:w16du="http://schemas.microsoft.com/office/word/2023/wordml/word16du" xmlns:w16sdtdh="http://schemas.microsoft.com/office/word/2020/wordml/sdtdatahash" xmlns:w16sdtfl="http://schemas.microsoft.com/office/word/2024/wordml/sdtformatlock" xmlns:w16se="http://schemas.microsoft.com/office/word/2015/wordml/symex" xmlns:wpg="http://schemas.microsoft.com/office/word/2010/wordprocessingGroup" xmlns:wpi="http://schemas.microsoft.com/office/word/2010/wordprocessingInk" xmlns:wne="http://schemas.microsoft.com/office/word/2006/wordml" xmlns:wps="http://schemas.microsoft.com/office/word/2010/wordprocessingShape" mc:Ignorable="w14 w15 w16se w16cid w16 w16cex w16sdtdh w16sdtfl w16du wp14">
   <w:abstractNum w:abstractNumId="0" w15:restartNumberingAfterBreak="0">
     <w:nsid w:val="FFFFFF7C"/>
     <w:multiLevelType w:val="singleLevel"/>
@@ -6756,7 +4888,7 @@
 </file>
 
 <file path=word/styles.xml><?xml version="1.0" encoding="utf-8"?>
-<w:styles xmlns:mc="http://schemas.openxmlformats.org/markup-compatibility/2006" xmlns:r="http://schemas.openxmlformats.org/officeDocument/2006/relationships" xmlns:w="http://schemas.openxmlformats.org/wordprocessingml/2006/main" xmlns:w14="http://schemas.microsoft.com/office/word/2010/wordml" xmlns:w15="http://schemas.microsoft.com/office/word/2012/wordml" xmlns:w16cex="http://schemas.microsoft.com/office/word/2018/wordml/cex" xmlns:w16cid="http://schemas.microsoft.com/office/word/2016/wordml/cid" xmlns:w16="http://schemas.microsoft.com/office/word/2018/wordml" xmlns:w16sdtdh="http://schemas.microsoft.com/office/word/2020/wordml/sdtdatahash" xmlns:w16se="http://schemas.microsoft.com/office/word/2015/wordml/symex" mc:Ignorable="w14 w15 w16se w16cid w16 w16cex w16sdtdh">
+<w:styles xmlns:mc="http://schemas.openxmlformats.org/markup-compatibility/2006" xmlns:r="http://schemas.openxmlformats.org/officeDocument/2006/relationships" xmlns:w="http://schemas.openxmlformats.org/wordprocessingml/2006/main" xmlns:w14="http://schemas.microsoft.com/office/word/2010/wordml" xmlns:w15="http://schemas.microsoft.com/office/word/2012/wordml" xmlns:w16cex="http://schemas.microsoft.com/office/word/2018/wordml/cex" xmlns:w16cid="http://schemas.microsoft.com/office/word/2016/wordml/cid" xmlns:w16="http://schemas.microsoft.com/office/word/2018/wordml" xmlns:w16du="http://schemas.microsoft.com/office/word/2023/wordml/word16du" xmlns:w16sdtdh="http://schemas.microsoft.com/office/word/2020/wordml/sdtdatahash" xmlns:w16sdtfl="http://schemas.microsoft.com/office/word/2024/wordml/sdtformatlock" xmlns:w16se="http://schemas.microsoft.com/office/word/2015/wordml/symex" mc:Ignorable="w14 w15 w16se w16cid w16 w16cex w16sdtdh w16sdtfl w16du">
   <w:docDefaults>
     <w:rPrDefault>
       <w:rPr>

</xml_diff>